<commit_message>
Final Changes to Level
</commit_message>
<xml_diff>
--- a/Design Document.docx
+++ b/Design Document.docx
@@ -75,7 +75,7 @@
           <w:r>
             <w:fldChar w:fldCharType="separate"/>
           </w:r>
-          <w:hyperlink w:anchor="_Toc118218450" w:history="1">
+          <w:hyperlink w:anchor="_Toc118839091" w:history="1">
             <w:r>
               <w:rPr>
                 <w:rStyle w:val="Hyperlink"/>
@@ -102,7 +102,7 @@
                 <w:noProof/>
                 <w:webHidden/>
               </w:rPr>
-              <w:instrText xml:space="preserve"> PAGEREF _Toc118218450 \h </w:instrText>
+              <w:instrText xml:space="preserve"> PAGEREF _Toc118839091 \h </w:instrText>
             </w:r>
             <w:r>
               <w:rPr>
@@ -144,7 +144,7 @@
               <w:lang w:val="en-GB"/>
             </w:rPr>
           </w:pPr>
-          <w:hyperlink w:anchor="_Toc118218451" w:history="1">
+          <w:hyperlink w:anchor="_Toc118839092" w:history="1">
             <w:r>
               <w:rPr>
                 <w:rStyle w:val="Hyperlink"/>
@@ -171,7 +171,7 @@
                 <w:noProof/>
                 <w:webHidden/>
               </w:rPr>
-              <w:instrText xml:space="preserve"> PAGEREF _Toc118218451 \h </w:instrText>
+              <w:instrText xml:space="preserve"> PAGEREF _Toc118839092 \h </w:instrText>
             </w:r>
             <w:r>
               <w:rPr>
@@ -213,7 +213,7 @@
               <w:lang w:val="en-GB"/>
             </w:rPr>
           </w:pPr>
-          <w:hyperlink w:anchor="_Toc118218452" w:history="1">
+          <w:hyperlink w:anchor="_Toc118839093" w:history="1">
             <w:r>
               <w:rPr>
                 <w:rStyle w:val="Hyperlink"/>
@@ -240,7 +240,7 @@
                 <w:noProof/>
                 <w:webHidden/>
               </w:rPr>
-              <w:instrText xml:space="preserve"> PAGEREF _Toc118218452 \h </w:instrText>
+              <w:instrText xml:space="preserve"> PAGEREF _Toc118839093 \h </w:instrText>
             </w:r>
             <w:r>
               <w:rPr>
@@ -282,7 +282,7 @@
               <w:lang w:val="en-GB"/>
             </w:rPr>
           </w:pPr>
-          <w:hyperlink w:anchor="_Toc118218453" w:history="1">
+          <w:hyperlink w:anchor="_Toc118839094" w:history="1">
             <w:r>
               <w:rPr>
                 <w:rStyle w:val="Hyperlink"/>
@@ -309,7 +309,7 @@
                 <w:noProof/>
                 <w:webHidden/>
               </w:rPr>
-              <w:instrText xml:space="preserve"> PAGEREF _Toc118218453 \h </w:instrText>
+              <w:instrText xml:space="preserve"> PAGEREF _Toc118839094 \h </w:instrText>
             </w:r>
             <w:r>
               <w:rPr>
@@ -351,7 +351,7 @@
               <w:lang w:val="en-GB"/>
             </w:rPr>
           </w:pPr>
-          <w:hyperlink w:anchor="_Toc118218454" w:history="1">
+          <w:hyperlink w:anchor="_Toc118839095" w:history="1">
             <w:r>
               <w:rPr>
                 <w:rStyle w:val="Hyperlink"/>
@@ -378,7 +378,7 @@
                 <w:noProof/>
                 <w:webHidden/>
               </w:rPr>
-              <w:instrText xml:space="preserve"> PAGEREF _Toc118218454 \h </w:instrText>
+              <w:instrText xml:space="preserve"> PAGEREF _Toc118839095 \h </w:instrText>
             </w:r>
             <w:r>
               <w:rPr>
@@ -420,7 +420,7 @@
               <w:lang w:val="en-GB"/>
             </w:rPr>
           </w:pPr>
-          <w:hyperlink w:anchor="_Toc118218455" w:history="1">
+          <w:hyperlink w:anchor="_Toc118839096" w:history="1">
             <w:r>
               <w:rPr>
                 <w:rStyle w:val="Hyperlink"/>
@@ -447,7 +447,7 @@
                 <w:noProof/>
                 <w:webHidden/>
               </w:rPr>
-              <w:instrText xml:space="preserve"> PAGEREF _Toc118218455 \h </w:instrText>
+              <w:instrText xml:space="preserve"> PAGEREF _Toc118839096 \h </w:instrText>
             </w:r>
             <w:r>
               <w:rPr>
@@ -489,7 +489,7 @@
               <w:lang w:val="en-GB"/>
             </w:rPr>
           </w:pPr>
-          <w:hyperlink w:anchor="_Toc118218456" w:history="1">
+          <w:hyperlink w:anchor="_Toc118839097" w:history="1">
             <w:r>
               <w:rPr>
                 <w:rStyle w:val="Hyperlink"/>
@@ -516,7 +516,7 @@
                 <w:noProof/>
                 <w:webHidden/>
               </w:rPr>
-              <w:instrText xml:space="preserve"> PAGEREF _Toc118218456 \h </w:instrText>
+              <w:instrText xml:space="preserve"> PAGEREF _Toc118839097 \h </w:instrText>
             </w:r>
             <w:r>
               <w:rPr>
@@ -558,7 +558,7 @@
               <w:lang w:val="en-GB"/>
             </w:rPr>
           </w:pPr>
-          <w:hyperlink w:anchor="_Toc118218457" w:history="1">
+          <w:hyperlink w:anchor="_Toc118839098" w:history="1">
             <w:r>
               <w:rPr>
                 <w:rStyle w:val="Hyperlink"/>
@@ -585,7 +585,7 @@
                 <w:noProof/>
                 <w:webHidden/>
               </w:rPr>
-              <w:instrText xml:space="preserve"> PAGEREF _Toc118218457 \h </w:instrText>
+              <w:instrText xml:space="preserve"> PAGEREF _Toc118839098 \h </w:instrText>
             </w:r>
             <w:r>
               <w:rPr>
@@ -627,7 +627,7 @@
               <w:lang w:val="en-GB"/>
             </w:rPr>
           </w:pPr>
-          <w:hyperlink w:anchor="_Toc118218458" w:history="1">
+          <w:hyperlink w:anchor="_Toc118839099" w:history="1">
             <w:r>
               <w:rPr>
                 <w:rStyle w:val="Hyperlink"/>
@@ -654,7 +654,7 @@
                 <w:noProof/>
                 <w:webHidden/>
               </w:rPr>
-              <w:instrText xml:space="preserve"> PAGEREF _Toc118218458 \h </w:instrText>
+              <w:instrText xml:space="preserve"> PAGEREF _Toc118839099 \h </w:instrText>
             </w:r>
             <w:r>
               <w:rPr>
@@ -696,7 +696,7 @@
               <w:lang w:val="en-GB"/>
             </w:rPr>
           </w:pPr>
-          <w:hyperlink w:anchor="_Toc118218459" w:history="1">
+          <w:hyperlink w:anchor="_Toc118839100" w:history="1">
             <w:r>
               <w:rPr>
                 <w:rStyle w:val="Hyperlink"/>
@@ -723,7 +723,7 @@
                 <w:noProof/>
                 <w:webHidden/>
               </w:rPr>
-              <w:instrText xml:space="preserve"> PAGEREF _Toc118218459 \h </w:instrText>
+              <w:instrText xml:space="preserve"> PAGEREF _Toc118839100 \h </w:instrText>
             </w:r>
             <w:r>
               <w:rPr>
@@ -743,7 +743,7 @@
                 <w:noProof/>
                 <w:webHidden/>
               </w:rPr>
-              <w:t>2</w:t>
+              <w:t>3</w:t>
             </w:r>
             <w:r>
               <w:rPr>
@@ -765,7 +765,7 @@
               <w:lang w:val="en-GB"/>
             </w:rPr>
           </w:pPr>
-          <w:hyperlink w:anchor="_Toc118218460" w:history="1">
+          <w:hyperlink w:anchor="_Toc118839101" w:history="1">
             <w:r>
               <w:rPr>
                 <w:rStyle w:val="Hyperlink"/>
@@ -792,7 +792,7 @@
                 <w:noProof/>
                 <w:webHidden/>
               </w:rPr>
-              <w:instrText xml:space="preserve"> PAGEREF _Toc118218460 \h </w:instrText>
+              <w:instrText xml:space="preserve"> PAGEREF _Toc118839101 \h </w:instrText>
             </w:r>
             <w:r>
               <w:rPr>
@@ -812,7 +812,7 @@
                 <w:noProof/>
                 <w:webHidden/>
               </w:rPr>
-              <w:t>2</w:t>
+              <w:t>3</w:t>
             </w:r>
             <w:r>
               <w:rPr>
@@ -834,7 +834,7 @@
               <w:lang w:val="en-GB"/>
             </w:rPr>
           </w:pPr>
-          <w:hyperlink w:anchor="_Toc118218461" w:history="1">
+          <w:hyperlink w:anchor="_Toc118839102" w:history="1">
             <w:r>
               <w:rPr>
                 <w:rStyle w:val="Hyperlink"/>
@@ -861,7 +861,7 @@
                 <w:noProof/>
                 <w:webHidden/>
               </w:rPr>
-              <w:instrText xml:space="preserve"> PAGEREF _Toc118218461 \h </w:instrText>
+              <w:instrText xml:space="preserve"> PAGEREF _Toc118839102 \h </w:instrText>
             </w:r>
             <w:r>
               <w:rPr>
@@ -881,7 +881,7 @@
                 <w:noProof/>
                 <w:webHidden/>
               </w:rPr>
-              <w:t>2</w:t>
+              <w:t>3</w:t>
             </w:r>
             <w:r>
               <w:rPr>
@@ -903,7 +903,7 @@
               <w:lang w:val="en-GB"/>
             </w:rPr>
           </w:pPr>
-          <w:hyperlink w:anchor="_Toc118218462" w:history="1">
+          <w:hyperlink w:anchor="_Toc118839103" w:history="1">
             <w:r>
               <w:rPr>
                 <w:rStyle w:val="Hyperlink"/>
@@ -930,7 +930,7 @@
                 <w:noProof/>
                 <w:webHidden/>
               </w:rPr>
-              <w:instrText xml:space="preserve"> PAGEREF _Toc118218462 \h </w:instrText>
+              <w:instrText xml:space="preserve"> PAGEREF _Toc118839103 \h </w:instrText>
             </w:r>
             <w:r>
               <w:rPr>
@@ -950,7 +950,7 @@
                 <w:noProof/>
                 <w:webHidden/>
               </w:rPr>
-              <w:t>2</w:t>
+              <w:t>3</w:t>
             </w:r>
             <w:r>
               <w:rPr>
@@ -972,7 +972,7 @@
               <w:lang w:val="en-GB"/>
             </w:rPr>
           </w:pPr>
-          <w:hyperlink w:anchor="_Toc118218463" w:history="1">
+          <w:hyperlink w:anchor="_Toc118839104" w:history="1">
             <w:r>
               <w:rPr>
                 <w:rStyle w:val="Hyperlink"/>
@@ -999,7 +999,7 @@
                 <w:noProof/>
                 <w:webHidden/>
               </w:rPr>
-              <w:instrText xml:space="preserve"> PAGEREF _Toc118218463 \h </w:instrText>
+              <w:instrText xml:space="preserve"> PAGEREF _Toc118839104 \h </w:instrText>
             </w:r>
             <w:r>
               <w:rPr>
@@ -1019,7 +1019,7 @@
                 <w:noProof/>
                 <w:webHidden/>
               </w:rPr>
-              <w:t>2</w:t>
+              <w:t>3</w:t>
             </w:r>
             <w:r>
               <w:rPr>
@@ -1041,7 +1041,7 @@
               <w:lang w:val="en-GB"/>
             </w:rPr>
           </w:pPr>
-          <w:hyperlink w:anchor="_Toc118218464" w:history="1">
+          <w:hyperlink w:anchor="_Toc118839105" w:history="1">
             <w:r>
               <w:rPr>
                 <w:rStyle w:val="Hyperlink"/>
@@ -1068,7 +1068,7 @@
                 <w:noProof/>
                 <w:webHidden/>
               </w:rPr>
-              <w:instrText xml:space="preserve"> PAGEREF _Toc118218464 \h </w:instrText>
+              <w:instrText xml:space="preserve"> PAGEREF _Toc118839105 \h </w:instrText>
             </w:r>
             <w:r>
               <w:rPr>
@@ -1088,7 +1088,7 @@
                 <w:noProof/>
                 <w:webHidden/>
               </w:rPr>
-              <w:t>2</w:t>
+              <w:t>3</w:t>
             </w:r>
             <w:r>
               <w:rPr>
@@ -1110,7 +1110,7 @@
               <w:lang w:val="en-GB"/>
             </w:rPr>
           </w:pPr>
-          <w:hyperlink w:anchor="_Toc118218465" w:history="1">
+          <w:hyperlink w:anchor="_Toc118839106" w:history="1">
             <w:r>
               <w:rPr>
                 <w:rStyle w:val="Hyperlink"/>
@@ -1137,7 +1137,7 @@
                 <w:noProof/>
                 <w:webHidden/>
               </w:rPr>
-              <w:instrText xml:space="preserve"> PAGEREF _Toc118218465 \h </w:instrText>
+              <w:instrText xml:space="preserve"> PAGEREF _Toc118839106 \h </w:instrText>
             </w:r>
             <w:r>
               <w:rPr>
@@ -1157,7 +1157,7 @@
                 <w:noProof/>
                 <w:webHidden/>
               </w:rPr>
-              <w:t>2</w:t>
+              <w:t>3</w:t>
             </w:r>
             <w:r>
               <w:rPr>
@@ -1179,7 +1179,7 @@
               <w:lang w:val="en-GB"/>
             </w:rPr>
           </w:pPr>
-          <w:hyperlink w:anchor="_Toc118218466" w:history="1">
+          <w:hyperlink w:anchor="_Toc118839107" w:history="1">
             <w:r>
               <w:rPr>
                 <w:rStyle w:val="Hyperlink"/>
@@ -1206,7 +1206,7 @@
                 <w:noProof/>
                 <w:webHidden/>
               </w:rPr>
-              <w:instrText xml:space="preserve"> PAGEREF _Toc118218466 \h </w:instrText>
+              <w:instrText xml:space="preserve"> PAGEREF _Toc118839107 \h </w:instrText>
             </w:r>
             <w:r>
               <w:rPr>
@@ -1226,7 +1226,7 @@
                 <w:noProof/>
                 <w:webHidden/>
               </w:rPr>
-              <w:t>2</w:t>
+              <w:t>3</w:t>
             </w:r>
             <w:r>
               <w:rPr>
@@ -1248,7 +1248,7 @@
               <w:lang w:val="en-GB"/>
             </w:rPr>
           </w:pPr>
-          <w:hyperlink w:anchor="_Toc118218467" w:history="1">
+          <w:hyperlink w:anchor="_Toc118839108" w:history="1">
             <w:r>
               <w:rPr>
                 <w:rStyle w:val="Hyperlink"/>
@@ -1275,7 +1275,7 @@
                 <w:noProof/>
                 <w:webHidden/>
               </w:rPr>
-              <w:instrText xml:space="preserve"> PAGEREF _Toc118218467 \h </w:instrText>
+              <w:instrText xml:space="preserve"> PAGEREF _Toc118839108 \h </w:instrText>
             </w:r>
             <w:r>
               <w:rPr>
@@ -1295,7 +1295,7 @@
                 <w:noProof/>
                 <w:webHidden/>
               </w:rPr>
-              <w:t>2</w:t>
+              <w:t>3</w:t>
             </w:r>
             <w:r>
               <w:rPr>
@@ -1317,7 +1317,7 @@
               <w:lang w:val="en-GB"/>
             </w:rPr>
           </w:pPr>
-          <w:hyperlink w:anchor="_Toc118218468" w:history="1">
+          <w:hyperlink w:anchor="_Toc118839109" w:history="1">
             <w:r>
               <w:rPr>
                 <w:rStyle w:val="Hyperlink"/>
@@ -1344,7 +1344,7 @@
                 <w:noProof/>
                 <w:webHidden/>
               </w:rPr>
-              <w:instrText xml:space="preserve"> PAGEREF _Toc118218468 \h </w:instrText>
+              <w:instrText xml:space="preserve"> PAGEREF _Toc118839109 \h </w:instrText>
             </w:r>
             <w:r>
               <w:rPr>
@@ -1364,7 +1364,7 @@
                 <w:noProof/>
                 <w:webHidden/>
               </w:rPr>
-              <w:t>2</w:t>
+              <w:t>3</w:t>
             </w:r>
             <w:r>
               <w:rPr>
@@ -1386,7 +1386,7 @@
               <w:lang w:val="en-GB"/>
             </w:rPr>
           </w:pPr>
-          <w:hyperlink w:anchor="_Toc118218469" w:history="1">
+          <w:hyperlink w:anchor="_Toc118839110" w:history="1">
             <w:r>
               <w:rPr>
                 <w:rStyle w:val="Hyperlink"/>
@@ -1413,7 +1413,7 @@
                 <w:noProof/>
                 <w:webHidden/>
               </w:rPr>
-              <w:instrText xml:space="preserve"> PAGEREF _Toc118218469 \h </w:instrText>
+              <w:instrText xml:space="preserve"> PAGEREF _Toc118839110 \h </w:instrText>
             </w:r>
             <w:r>
               <w:rPr>
@@ -1433,7 +1433,7 @@
                 <w:noProof/>
                 <w:webHidden/>
               </w:rPr>
-              <w:t>2</w:t>
+              <w:t>3</w:t>
             </w:r>
             <w:r>
               <w:rPr>
@@ -1455,7 +1455,7 @@
               <w:lang w:val="en-GB"/>
             </w:rPr>
           </w:pPr>
-          <w:hyperlink w:anchor="_Toc118218470" w:history="1">
+          <w:hyperlink w:anchor="_Toc118839111" w:history="1">
             <w:r>
               <w:rPr>
                 <w:rStyle w:val="Hyperlink"/>
@@ -1482,7 +1482,7 @@
                 <w:noProof/>
                 <w:webHidden/>
               </w:rPr>
-              <w:instrText xml:space="preserve"> PAGEREF _Toc118218470 \h </w:instrText>
+              <w:instrText xml:space="preserve"> PAGEREF _Toc118839111 \h </w:instrText>
             </w:r>
             <w:r>
               <w:rPr>
@@ -1502,76 +1502,7 @@
                 <w:noProof/>
                 <w:webHidden/>
               </w:rPr>
-              <w:t>2</w:t>
-            </w:r>
-            <w:r>
-              <w:rPr>
-                <w:noProof/>
-                <w:webHidden/>
-              </w:rPr>
-              <w:fldChar w:fldCharType="end"/>
-            </w:r>
-          </w:hyperlink>
-        </w:p>
-        <w:p>
-          <w:pPr>
-            <w:pStyle w:val="TOC2"/>
-            <w:tabs>
-              <w:tab w:val="right" w:leader="dot" w:pos="9350"/>
-            </w:tabs>
-            <w:rPr>
-              <w:noProof/>
-              <w:lang w:val="en-GB"/>
-            </w:rPr>
-          </w:pPr>
-          <w:hyperlink w:anchor="_Toc118218471" w:history="1">
-            <w:r>
-              <w:rPr>
-                <w:rStyle w:val="Hyperlink"/>
-                <w:noProof/>
-              </w:rPr>
-              <w:t>Mitigation Strategy</w:t>
-            </w:r>
-            <w:r>
-              <w:rPr>
-                <w:noProof/>
-                <w:webHidden/>
-              </w:rPr>
-              <w:tab/>
-            </w:r>
-            <w:r>
-              <w:rPr>
-                <w:noProof/>
-                <w:webHidden/>
-              </w:rPr>
-              <w:fldChar w:fldCharType="begin"/>
-            </w:r>
-            <w:r>
-              <w:rPr>
-                <w:noProof/>
-                <w:webHidden/>
-              </w:rPr>
-              <w:instrText xml:space="preserve"> PAGEREF _Toc118218471 \h </w:instrText>
-            </w:r>
-            <w:r>
-              <w:rPr>
-                <w:noProof/>
-                <w:webHidden/>
-              </w:rPr>
-            </w:r>
-            <w:r>
-              <w:rPr>
-                <w:noProof/>
-                <w:webHidden/>
-              </w:rPr>
-              <w:fldChar w:fldCharType="separate"/>
-            </w:r>
-            <w:r>
-              <w:rPr>
-                <w:noProof/>
-                <w:webHidden/>
-              </w:rPr>
-              <w:t>2</w:t>
+              <w:t>3</w:t>
             </w:r>
             <w:r>
               <w:rPr>
@@ -1598,7 +1529,7 @@
       <w:pPr>
         <w:pStyle w:val="Heading1"/>
       </w:pPr>
-      <w:bookmarkStart w:id="0" w:name="_Toc118218450"/>
+      <w:bookmarkStart w:id="0" w:name="_Toc118839091"/>
       <w:r>
         <w:lastRenderedPageBreak/>
         <w:t xml:space="preserve">High </w:t>
@@ -1615,7 +1546,7 @@
       <w:pPr>
         <w:pStyle w:val="Heading2"/>
       </w:pPr>
-      <w:bookmarkStart w:id="1" w:name="_Toc118218451"/>
+      <w:bookmarkStart w:id="1" w:name="_Toc118839092"/>
       <w:r>
         <w:t>Main Objectives</w:t>
       </w:r>
@@ -1658,7 +1589,7 @@
       <w:pPr>
         <w:pStyle w:val="Heading2"/>
       </w:pPr>
-      <w:bookmarkStart w:id="2" w:name="_Toc118218452"/>
+      <w:bookmarkStart w:id="2" w:name="_Toc118839093"/>
       <w:r>
         <w:t>Secondary Objectives</w:t>
       </w:r>
@@ -1692,7 +1623,7 @@
       <w:pPr>
         <w:pStyle w:val="Heading2"/>
       </w:pPr>
-      <w:bookmarkStart w:id="3" w:name="_Toc118218453"/>
+      <w:bookmarkStart w:id="3" w:name="_Toc118839094"/>
       <w:r>
         <w:t>Design Motivations</w:t>
       </w:r>
@@ -1762,7 +1693,7 @@
       <w:pPr>
         <w:pStyle w:val="Heading2"/>
       </w:pPr>
-      <w:bookmarkStart w:id="4" w:name="_Toc118218454"/>
+      <w:bookmarkStart w:id="4" w:name="_Toc118839095"/>
       <w:r>
         <w:t>Key Elements</w:t>
       </w:r>
@@ -1772,7 +1703,7 @@
       <w:pPr>
         <w:pStyle w:val="Heading2"/>
       </w:pPr>
-      <w:bookmarkStart w:id="5" w:name="_Toc118218455"/>
+      <w:bookmarkStart w:id="5" w:name="_Toc118839096"/>
       <w:r>
         <w:t>Expected Player Experience</w:t>
       </w:r>
@@ -1806,7 +1737,7 @@
       <w:pPr>
         <w:pStyle w:val="Heading1"/>
       </w:pPr>
-      <w:bookmarkStart w:id="6" w:name="_Toc118218456"/>
+      <w:bookmarkStart w:id="6" w:name="_Toc118839097"/>
       <w:r>
         <w:t>Overview Map</w:t>
       </w:r>
@@ -1816,7 +1747,7 @@
       <w:pPr>
         <w:pStyle w:val="Heading2"/>
       </w:pPr>
-      <w:bookmarkStart w:id="7" w:name="_Toc118218457"/>
+      <w:bookmarkStart w:id="7" w:name="_Toc118839098"/>
       <w:r>
         <w:t>Points of Interest</w:t>
       </w:r>
@@ -1892,7 +1823,7 @@
       <w:pPr>
         <w:pStyle w:val="Heading2"/>
       </w:pPr>
-      <w:bookmarkStart w:id="8" w:name="_Toc118218458"/>
+      <w:bookmarkStart w:id="8" w:name="_Toc118839099"/>
       <w:r>
         <w:t>Aesthetic (Look and Feel)</w:t>
       </w:r>
@@ -1929,7 +1860,7 @@
       <w:pPr>
         <w:pStyle w:val="Heading1"/>
       </w:pPr>
-      <w:bookmarkStart w:id="9" w:name="_Toc118218459"/>
+      <w:bookmarkStart w:id="9" w:name="_Toc118839100"/>
       <w:r>
         <w:lastRenderedPageBreak/>
         <w:t>Enemy Placement Map</w:t>
@@ -1940,7 +1871,7 @@
       <w:pPr>
         <w:pStyle w:val="Heading1"/>
       </w:pPr>
-      <w:bookmarkStart w:id="10" w:name="_Toc118218460"/>
+      <w:bookmarkStart w:id="10" w:name="_Toc118839101"/>
       <w:r>
         <w:t>Pathway Maps</w:t>
       </w:r>
@@ -1950,7 +1881,7 @@
       <w:pPr>
         <w:pStyle w:val="Heading2"/>
       </w:pPr>
-      <w:bookmarkStart w:id="11" w:name="_Toc118218461"/>
+      <w:bookmarkStart w:id="11" w:name="_Toc118839102"/>
       <w:r>
         <w:t>Golden Paths</w:t>
       </w:r>
@@ -1960,7 +1891,7 @@
       <w:pPr>
         <w:pStyle w:val="Heading2"/>
       </w:pPr>
-      <w:bookmarkStart w:id="12" w:name="_Toc118218462"/>
+      <w:bookmarkStart w:id="12" w:name="_Toc118839103"/>
       <w:r>
         <w:t>Conflict Points</w:t>
       </w:r>
@@ -1970,7 +1901,7 @@
       <w:pPr>
         <w:pStyle w:val="Heading2"/>
       </w:pPr>
-      <w:bookmarkStart w:id="13" w:name="_Toc118218463"/>
+      <w:bookmarkStart w:id="13" w:name="_Toc118839104"/>
       <w:r>
         <w:t>Choke points</w:t>
       </w:r>
@@ -1980,7 +1911,7 @@
       <w:pPr>
         <w:pStyle w:val="Heading1"/>
       </w:pPr>
-      <w:bookmarkStart w:id="14" w:name="_Toc118218464"/>
+      <w:bookmarkStart w:id="14" w:name="_Toc118839105"/>
       <w:r>
         <w:t>Level Pacing</w:t>
       </w:r>
@@ -1990,7 +1921,7 @@
       <w:pPr>
         <w:pStyle w:val="Heading2"/>
       </w:pPr>
-      <w:bookmarkStart w:id="15" w:name="_Toc118218465"/>
+      <w:bookmarkStart w:id="15" w:name="_Toc118839106"/>
       <w:r>
         <w:t>Rewards</w:t>
       </w:r>
@@ -2054,7 +1985,7 @@
       <w:pPr>
         <w:pStyle w:val="Heading2"/>
       </w:pPr>
-      <w:bookmarkStart w:id="16" w:name="_Toc118218466"/>
+      <w:bookmarkStart w:id="16" w:name="_Toc118839107"/>
       <w:r>
         <w:t>Challenges</w:t>
       </w:r>
@@ -2064,7 +1995,7 @@
       <w:pPr>
         <w:pStyle w:val="Heading2"/>
       </w:pPr>
-      <w:bookmarkStart w:id="17" w:name="_Toc118218467"/>
+      <w:bookmarkStart w:id="17" w:name="_Toc118839108"/>
       <w:r>
         <w:t>Flowchart</w:t>
       </w:r>
@@ -2074,7 +2005,7 @@
       <w:pPr>
         <w:pStyle w:val="Heading1"/>
       </w:pPr>
-      <w:bookmarkStart w:id="18" w:name="_Toc118218468"/>
+      <w:bookmarkStart w:id="18" w:name="_Toc118839109"/>
       <w:r>
         <w:t>Balance Considerations</w:t>
       </w:r>
@@ -2084,7 +2015,7 @@
       <w:pPr>
         <w:pStyle w:val="Heading2"/>
       </w:pPr>
-      <w:bookmarkStart w:id="19" w:name="_Toc118218469"/>
+      <w:bookmarkStart w:id="19" w:name="_Toc118839110"/>
       <w:r>
         <w:t>Expected Issues</w:t>
       </w:r>
@@ -2094,21 +2025,11 @@
       <w:pPr>
         <w:pStyle w:val="Heading2"/>
       </w:pPr>
-      <w:bookmarkStart w:id="20" w:name="_Toc118218470"/>
+      <w:bookmarkStart w:id="20" w:name="_Toc118839111"/>
       <w:r>
         <w:t>Testing Plan</w:t>
       </w:r>
       <w:bookmarkEnd w:id="20"/>
-    </w:p>
-    <w:p>
-      <w:pPr>
-        <w:pStyle w:val="Heading2"/>
-      </w:pPr>
-      <w:bookmarkStart w:id="21" w:name="_Toc118218471"/>
-      <w:r>
-        <w:t>Mitigation Strategy</w:t>
-      </w:r>
-      <w:bookmarkEnd w:id="21"/>
     </w:p>
     <w:p/>
     <w:p/>
@@ -4720,10 +4641,6 @@
 </file>
 
 <file path=customXml/item1.xml><?xml version="1.0" encoding="utf-8"?>
-<b:Sources xmlns:b="http://schemas.openxmlformats.org/officeDocument/2006/bibliography" xmlns="http://schemas.openxmlformats.org/officeDocument/2006/bibliography" SelectedStyle="\APASixthEditionOfficeOnline.xsl" StyleName="APA" Version="6"/>
-</file>
-
-<file path=customXml/item2.xml><?xml version="1.0" encoding="utf-8"?>
 <ct:contentTypeSchema xmlns:ct="http://schemas.microsoft.com/office/2006/metadata/contentType" xmlns:ma="http://schemas.microsoft.com/office/2006/metadata/properties/metaAttributes" ct:_="" ma:_="" ma:contentTypeName="Document" ma:contentTypeID="0x01010021A88545B39405478203887BECF06BFD" ma:contentTypeVersion="4" ma:contentTypeDescription="Create a new document." ma:contentTypeScope="" ma:versionID="3f77d2d212471e976fa4bf3e974cf0c7">
   <xsd:schema xmlns:xsd="http://www.w3.org/2001/XMLSchema" xmlns:xs="http://www.w3.org/2001/XMLSchema" xmlns:p="http://schemas.microsoft.com/office/2006/metadata/properties" xmlns:ns2="7a9be9df-41b1-4e6b-985b-375ad5a752ea" xmlns:ns3="85291f69-4811-45c0-b189-8bca78445aba" targetNamespace="http://schemas.microsoft.com/office/2006/metadata/properties" ma:root="true" ma:fieldsID="86e3829cb03a0cc27d2378a5a285a951" ns2:_="" ns3:_="">
     <xsd:import namespace="7a9be9df-41b1-4e6b-985b-375ad5a752ea"/>
@@ -4888,7 +4805,17 @@
 </ct:contentTypeSchema>
 </file>
 
+<file path=customXml/item2.xml><?xml version="1.0" encoding="utf-8"?>
+<b:Sources xmlns:b="http://schemas.openxmlformats.org/officeDocument/2006/bibliography" xmlns="http://schemas.openxmlformats.org/officeDocument/2006/bibliography" SelectedStyle="\APASixthEditionOfficeOnline.xsl" StyleName="APA" Version="6"/>
+</file>
+
 <file path=customXml/item3.xml><?xml version="1.0" encoding="utf-8"?>
+<p:properties xmlns:p="http://schemas.microsoft.com/office/2006/metadata/properties" xmlns:xsi="http://www.w3.org/2001/XMLSchema-instance" xmlns:pc="http://schemas.microsoft.com/office/infopath/2007/PartnerControls">
+  <documentManagement/>
+</p:properties>
+</file>
+
+<file path=customXml/item4.xml><?xml version="1.0" encoding="utf-8"?>
 <?mso-contentType ?>
 <FormTemplates xmlns="http://schemas.microsoft.com/sharepoint/v3/contenttype/forms">
   <Display>DocumentLibraryForm</Display>
@@ -4897,21 +4824,7 @@
 </FormTemplates>
 </file>
 
-<file path=customXml/item4.xml><?xml version="1.0" encoding="utf-8"?>
-<p:properties xmlns:p="http://schemas.microsoft.com/office/2006/metadata/properties" xmlns:xsi="http://www.w3.org/2001/XMLSchema-instance" xmlns:pc="http://schemas.microsoft.com/office/infopath/2007/PartnerControls">
-  <documentManagement/>
-</p:properties>
-</file>
-
 <file path=customXml/itemProps1.xml><?xml version="1.0" encoding="utf-8"?>
-<ds:datastoreItem xmlns:ds="http://schemas.openxmlformats.org/officeDocument/2006/customXml" ds:itemID="{4B095639-3234-4E12-A987-D5A10E7683B6}">
-  <ds:schemaRefs>
-    <ds:schemaRef ds:uri="http://schemas.openxmlformats.org/officeDocument/2006/bibliography"/>
-  </ds:schemaRefs>
-</ds:datastoreItem>
-</file>
-
-<file path=customXml/itemProps2.xml><?xml version="1.0" encoding="utf-8"?>
 <ds:datastoreItem xmlns:ds="http://schemas.openxmlformats.org/officeDocument/2006/customXml" ds:itemID="{0F691AC8-65A4-4282-A65E-863CDD6D37E7}">
   <ds:schemaRefs>
     <ds:schemaRef ds:uri="http://schemas.microsoft.com/office/2006/metadata/contentType"/>
@@ -4930,19 +4843,27 @@
 </ds:datastoreItem>
 </file>
 
-<file path=customXml/itemProps3.xml><?xml version="1.0" encoding="utf-8"?>
-<ds:datastoreItem xmlns:ds="http://schemas.openxmlformats.org/officeDocument/2006/customXml" ds:itemID="{6373580F-01AB-40F3-85FA-B84A30514CB5}">
+<file path=customXml/itemProps2.xml><?xml version="1.0" encoding="utf-8"?>
+<ds:datastoreItem xmlns:ds="http://schemas.openxmlformats.org/officeDocument/2006/customXml" ds:itemID="{4B095639-3234-4E12-A987-D5A10E7683B6}">
   <ds:schemaRefs>
-    <ds:schemaRef ds:uri="http://schemas.microsoft.com/sharepoint/v3/contenttype/forms"/>
+    <ds:schemaRef ds:uri="http://schemas.openxmlformats.org/officeDocument/2006/bibliography"/>
   </ds:schemaRefs>
 </ds:datastoreItem>
 </file>
 
-<file path=customXml/itemProps4.xml><?xml version="1.0" encoding="utf-8"?>
+<file path=customXml/itemProps3.xml><?xml version="1.0" encoding="utf-8"?>
 <ds:datastoreItem xmlns:ds="http://schemas.openxmlformats.org/officeDocument/2006/customXml" ds:itemID="{093EA450-910F-4BBA-835D-7FBC950A68AA}">
   <ds:schemaRefs>
     <ds:schemaRef ds:uri="http://schemas.microsoft.com/office/2006/metadata/properties"/>
     <ds:schemaRef ds:uri="http://schemas.microsoft.com/office/infopath/2007/PartnerControls"/>
   </ds:schemaRefs>
 </ds:datastoreItem>
+</file>
+
+<file path=customXml/itemProps4.xml><?xml version="1.0" encoding="utf-8"?>
+<ds:datastoreItem xmlns:ds="http://schemas.openxmlformats.org/officeDocument/2006/customXml" ds:itemID="{6373580F-01AB-40F3-85FA-B84A30514CB5}">
+  <ds:schemaRefs>
+    <ds:schemaRef ds:uri="http://schemas.microsoft.com/sharepoint/v3/contenttype/forms"/>
+  </ds:schemaRefs>
+</ds:datastoreItem>
 </file>
</xml_diff>

<commit_message>
Final Design Doc, Maps
</commit_message>
<xml_diff>
--- a/Design Document.docx
+++ b/Design Document.docx
@@ -21,7 +21,10 @@
         <w:pStyle w:val="Title"/>
       </w:pPr>
       <w:r>
-        <w:t>Design Documentation</w:t>
+        <w:t xml:space="preserve">Design </w:t>
+      </w:r>
+      <w:r>
+        <w:t>Documentation</w:t>
       </w:r>
     </w:p>
     <w:sdt>
@@ -75,7 +78,7 @@
           <w:r>
             <w:fldChar w:fldCharType="separate"/>
           </w:r>
-          <w:hyperlink w:anchor="_Toc118839091" w:history="1">
+          <w:hyperlink w:anchor="_Toc119266527" w:history="1">
             <w:r>
               <w:rPr>
                 <w:rStyle w:val="Hyperlink"/>
@@ -102,7 +105,7 @@
                 <w:noProof/>
                 <w:webHidden/>
               </w:rPr>
-              <w:instrText xml:space="preserve"> PAGEREF _Toc118839091 \h </w:instrText>
+              <w:instrText xml:space="preserve"> PAGEREF _Toc119266527 \h </w:instrText>
             </w:r>
             <w:r>
               <w:rPr>
@@ -144,7 +147,7 @@
               <w:lang w:val="en-GB"/>
             </w:rPr>
           </w:pPr>
-          <w:hyperlink w:anchor="_Toc118839092" w:history="1">
+          <w:hyperlink w:anchor="_Toc119266528" w:history="1">
             <w:r>
               <w:rPr>
                 <w:rStyle w:val="Hyperlink"/>
@@ -171,7 +174,7 @@
                 <w:noProof/>
                 <w:webHidden/>
               </w:rPr>
-              <w:instrText xml:space="preserve"> PAGEREF _Toc118839092 \h </w:instrText>
+              <w:instrText xml:space="preserve"> PAGEREF _Toc119266528 \h </w:instrText>
             </w:r>
             <w:r>
               <w:rPr>
@@ -213,7 +216,7 @@
               <w:lang w:val="en-GB"/>
             </w:rPr>
           </w:pPr>
-          <w:hyperlink w:anchor="_Toc118839093" w:history="1">
+          <w:hyperlink w:anchor="_Toc119266529" w:history="1">
             <w:r>
               <w:rPr>
                 <w:rStyle w:val="Hyperlink"/>
@@ -240,7 +243,7 @@
                 <w:noProof/>
                 <w:webHidden/>
               </w:rPr>
-              <w:instrText xml:space="preserve"> PAGEREF _Toc118839093 \h </w:instrText>
+              <w:instrText xml:space="preserve"> PAGEREF _Toc119266529 \h </w:instrText>
             </w:r>
             <w:r>
               <w:rPr>
@@ -282,7 +285,7 @@
               <w:lang w:val="en-GB"/>
             </w:rPr>
           </w:pPr>
-          <w:hyperlink w:anchor="_Toc118839094" w:history="1">
+          <w:hyperlink w:anchor="_Toc119266530" w:history="1">
             <w:r>
               <w:rPr>
                 <w:rStyle w:val="Hyperlink"/>
@@ -309,7 +312,7 @@
                 <w:noProof/>
                 <w:webHidden/>
               </w:rPr>
-              <w:instrText xml:space="preserve"> PAGEREF _Toc118839094 \h </w:instrText>
+              <w:instrText xml:space="preserve"> PAGEREF _Toc119266530 \h </w:instrText>
             </w:r>
             <w:r>
               <w:rPr>
@@ -330,6 +333,144 @@
                 <w:webHidden/>
               </w:rPr>
               <w:t>2</w:t>
+            </w:r>
+            <w:r>
+              <w:rPr>
+                <w:noProof/>
+                <w:webHidden/>
+              </w:rPr>
+              <w:fldChar w:fldCharType="end"/>
+            </w:r>
+          </w:hyperlink>
+        </w:p>
+        <w:p>
+          <w:pPr>
+            <w:pStyle w:val="TOC3"/>
+            <w:tabs>
+              <w:tab w:val="right" w:leader="dot" w:pos="9350"/>
+            </w:tabs>
+            <w:rPr>
+              <w:noProof/>
+              <w:lang w:val="en-GB"/>
+            </w:rPr>
+          </w:pPr>
+          <w:hyperlink w:anchor="_Toc119266531" w:history="1">
+            <w:r>
+              <w:rPr>
+                <w:rStyle w:val="Hyperlink"/>
+                <w:noProof/>
+              </w:rPr>
+              <w:t>DOOM (1993)</w:t>
+            </w:r>
+            <w:r>
+              <w:rPr>
+                <w:noProof/>
+                <w:webHidden/>
+              </w:rPr>
+              <w:tab/>
+            </w:r>
+            <w:r>
+              <w:rPr>
+                <w:noProof/>
+                <w:webHidden/>
+              </w:rPr>
+              <w:fldChar w:fldCharType="begin"/>
+            </w:r>
+            <w:r>
+              <w:rPr>
+                <w:noProof/>
+                <w:webHidden/>
+              </w:rPr>
+              <w:instrText xml:space="preserve"> PAGEREF _Toc119266531 \h </w:instrText>
+            </w:r>
+            <w:r>
+              <w:rPr>
+                <w:noProof/>
+                <w:webHidden/>
+              </w:rPr>
+            </w:r>
+            <w:r>
+              <w:rPr>
+                <w:noProof/>
+                <w:webHidden/>
+              </w:rPr>
+              <w:fldChar w:fldCharType="separate"/>
+            </w:r>
+            <w:r>
+              <w:rPr>
+                <w:noProof/>
+                <w:webHidden/>
+              </w:rPr>
+              <w:t>2</w:t>
+            </w:r>
+            <w:r>
+              <w:rPr>
+                <w:noProof/>
+                <w:webHidden/>
+              </w:rPr>
+              <w:fldChar w:fldCharType="end"/>
+            </w:r>
+          </w:hyperlink>
+        </w:p>
+        <w:p>
+          <w:pPr>
+            <w:pStyle w:val="TOC3"/>
+            <w:tabs>
+              <w:tab w:val="right" w:leader="dot" w:pos="9350"/>
+            </w:tabs>
+            <w:rPr>
+              <w:noProof/>
+              <w:lang w:val="en-GB"/>
+            </w:rPr>
+          </w:pPr>
+          <w:hyperlink w:anchor="_Toc119266532" w:history="1">
+            <w:r>
+              <w:rPr>
+                <w:rStyle w:val="Hyperlink"/>
+                <w:noProof/>
+              </w:rPr>
+              <w:t>DOOM II</w:t>
+            </w:r>
+            <w:r>
+              <w:rPr>
+                <w:noProof/>
+                <w:webHidden/>
+              </w:rPr>
+              <w:tab/>
+            </w:r>
+            <w:r>
+              <w:rPr>
+                <w:noProof/>
+                <w:webHidden/>
+              </w:rPr>
+              <w:fldChar w:fldCharType="begin"/>
+            </w:r>
+            <w:r>
+              <w:rPr>
+                <w:noProof/>
+                <w:webHidden/>
+              </w:rPr>
+              <w:instrText xml:space="preserve"> PAGEREF _Toc119266532 \h </w:instrText>
+            </w:r>
+            <w:r>
+              <w:rPr>
+                <w:noProof/>
+                <w:webHidden/>
+              </w:rPr>
+            </w:r>
+            <w:r>
+              <w:rPr>
+                <w:noProof/>
+                <w:webHidden/>
+              </w:rPr>
+              <w:fldChar w:fldCharType="separate"/>
+            </w:r>
+            <w:r>
+              <w:rPr>
+                <w:noProof/>
+                <w:webHidden/>
+              </w:rPr>
+              <w:t>3</w:t>
             </w:r>
             <w:r>
               <w:rPr>
@@ -351,7 +492,7 @@
               <w:lang w:val="en-GB"/>
             </w:rPr>
           </w:pPr>
-          <w:hyperlink w:anchor="_Toc118839095" w:history="1">
+          <w:hyperlink w:anchor="_Toc119266533" w:history="1">
             <w:r>
               <w:rPr>
                 <w:rStyle w:val="Hyperlink"/>
@@ -378,7 +519,7 @@
                 <w:noProof/>
                 <w:webHidden/>
               </w:rPr>
-              <w:instrText xml:space="preserve"> PAGEREF _Toc118839095 \h </w:instrText>
+              <w:instrText xml:space="preserve"> PAGEREF _Toc119266533 \h </w:instrText>
             </w:r>
             <w:r>
               <w:rPr>
@@ -398,7 +539,7 @@
                 <w:noProof/>
                 <w:webHidden/>
               </w:rPr>
-              <w:t>2</w:t>
+              <w:t>3</w:t>
             </w:r>
             <w:r>
               <w:rPr>
@@ -420,7 +561,7 @@
               <w:lang w:val="en-GB"/>
             </w:rPr>
           </w:pPr>
-          <w:hyperlink w:anchor="_Toc118839096" w:history="1">
+          <w:hyperlink w:anchor="_Toc119266534" w:history="1">
             <w:r>
               <w:rPr>
                 <w:rStyle w:val="Hyperlink"/>
@@ -447,7 +588,7 @@
                 <w:noProof/>
                 <w:webHidden/>
               </w:rPr>
-              <w:instrText xml:space="preserve"> PAGEREF _Toc118839096 \h </w:instrText>
+              <w:instrText xml:space="preserve"> PAGEREF _Toc119266534 \h </w:instrText>
             </w:r>
             <w:r>
               <w:rPr>
@@ -467,7 +608,7 @@
                 <w:noProof/>
                 <w:webHidden/>
               </w:rPr>
-              <w:t>2</w:t>
+              <w:t>3</w:t>
             </w:r>
             <w:r>
               <w:rPr>
@@ -489,7 +630,7 @@
               <w:lang w:val="en-GB"/>
             </w:rPr>
           </w:pPr>
-          <w:hyperlink w:anchor="_Toc118839097" w:history="1">
+          <w:hyperlink w:anchor="_Toc119266535" w:history="1">
             <w:r>
               <w:rPr>
                 <w:rStyle w:val="Hyperlink"/>
@@ -516,7 +657,7 @@
                 <w:noProof/>
                 <w:webHidden/>
               </w:rPr>
-              <w:instrText xml:space="preserve"> PAGEREF _Toc118839097 \h </w:instrText>
+              <w:instrText xml:space="preserve"> PAGEREF _Toc119266535 \h </w:instrText>
             </w:r>
             <w:r>
               <w:rPr>
@@ -536,7 +677,7 @@
                 <w:noProof/>
                 <w:webHidden/>
               </w:rPr>
-              <w:t>2</w:t>
+              <w:t>3</w:t>
             </w:r>
             <w:r>
               <w:rPr>
@@ -558,7 +699,7 @@
               <w:lang w:val="en-GB"/>
             </w:rPr>
           </w:pPr>
-          <w:hyperlink w:anchor="_Toc118839098" w:history="1">
+          <w:hyperlink w:anchor="_Toc119266536" w:history="1">
             <w:r>
               <w:rPr>
                 <w:rStyle w:val="Hyperlink"/>
@@ -585,7 +726,7 @@
                 <w:noProof/>
                 <w:webHidden/>
               </w:rPr>
-              <w:instrText xml:space="preserve"> PAGEREF _Toc118839098 \h </w:instrText>
+              <w:instrText xml:space="preserve"> PAGEREF _Toc119266536 \h </w:instrText>
             </w:r>
             <w:r>
               <w:rPr>
@@ -605,7 +746,7 @@
                 <w:noProof/>
                 <w:webHidden/>
               </w:rPr>
-              <w:t>2</w:t>
+              <w:t>3</w:t>
             </w:r>
             <w:r>
               <w:rPr>
@@ -627,7 +768,7 @@
               <w:lang w:val="en-GB"/>
             </w:rPr>
           </w:pPr>
-          <w:hyperlink w:anchor="_Toc118839099" w:history="1">
+          <w:hyperlink w:anchor="_Toc119266537" w:history="1">
             <w:r>
               <w:rPr>
                 <w:rStyle w:val="Hyperlink"/>
@@ -654,7 +795,7 @@
                 <w:noProof/>
                 <w:webHidden/>
               </w:rPr>
-              <w:instrText xml:space="preserve"> PAGEREF _Toc118839099 \h </w:instrText>
+              <w:instrText xml:space="preserve"> PAGEREF _Toc119266537 \h </w:instrText>
             </w:r>
             <w:r>
               <w:rPr>
@@ -674,7 +815,7 @@
                 <w:noProof/>
                 <w:webHidden/>
               </w:rPr>
-              <w:t>2</w:t>
+              <w:t>3</w:t>
             </w:r>
             <w:r>
               <w:rPr>
@@ -696,13 +837,13 @@
               <w:lang w:val="en-GB"/>
             </w:rPr>
           </w:pPr>
-          <w:hyperlink w:anchor="_Toc118839100" w:history="1">
+          <w:hyperlink w:anchor="_Toc119266538" w:history="1">
             <w:r>
               <w:rPr>
                 <w:rStyle w:val="Hyperlink"/>
                 <w:noProof/>
               </w:rPr>
-              <w:t>Enemy Placement Map</w:t>
+              <w:t>Map</w:t>
             </w:r>
             <w:r>
               <w:rPr>
@@ -723,7 +864,7 @@
                 <w:noProof/>
                 <w:webHidden/>
               </w:rPr>
-              <w:instrText xml:space="preserve"> PAGEREF _Toc118839100 \h </w:instrText>
+              <w:instrText xml:space="preserve"> PAGEREF _Toc119266538 \h </w:instrText>
             </w:r>
             <w:r>
               <w:rPr>
@@ -743,7 +884,7 @@
                 <w:noProof/>
                 <w:webHidden/>
               </w:rPr>
-              <w:t>3</w:t>
+              <w:t>4</w:t>
             </w:r>
             <w:r>
               <w:rPr>
@@ -765,12 +906,219 @@
               <w:lang w:val="en-GB"/>
             </w:rPr>
           </w:pPr>
-          <w:hyperlink w:anchor="_Toc118839101" w:history="1">
+          <w:hyperlink w:anchor="_Toc119266539" w:history="1">
             <w:r>
               <w:rPr>
                 <w:rStyle w:val="Hyperlink"/>
                 <w:noProof/>
               </w:rPr>
+              <w:t>Doors and Secret Walls Map</w:t>
+            </w:r>
+            <w:r>
+              <w:rPr>
+                <w:noProof/>
+                <w:webHidden/>
+              </w:rPr>
+              <w:tab/>
+            </w:r>
+            <w:r>
+              <w:rPr>
+                <w:noProof/>
+                <w:webHidden/>
+              </w:rPr>
+              <w:fldChar w:fldCharType="begin"/>
+            </w:r>
+            <w:r>
+              <w:rPr>
+                <w:noProof/>
+                <w:webHidden/>
+              </w:rPr>
+              <w:instrText xml:space="preserve"> PAGEREF _Toc119266539 \h </w:instrText>
+            </w:r>
+            <w:r>
+              <w:rPr>
+                <w:noProof/>
+                <w:webHidden/>
+              </w:rPr>
+            </w:r>
+            <w:r>
+              <w:rPr>
+                <w:noProof/>
+                <w:webHidden/>
+              </w:rPr>
+              <w:fldChar w:fldCharType="separate"/>
+            </w:r>
+            <w:r>
+              <w:rPr>
+                <w:noProof/>
+                <w:webHidden/>
+              </w:rPr>
+              <w:t>5</w:t>
+            </w:r>
+            <w:r>
+              <w:rPr>
+                <w:noProof/>
+                <w:webHidden/>
+              </w:rPr>
+              <w:fldChar w:fldCharType="end"/>
+            </w:r>
+          </w:hyperlink>
+        </w:p>
+        <w:p>
+          <w:pPr>
+            <w:pStyle w:val="TOC1"/>
+            <w:tabs>
+              <w:tab w:val="right" w:leader="dot" w:pos="9350"/>
+            </w:tabs>
+            <w:rPr>
+              <w:noProof/>
+              <w:lang w:val="en-GB"/>
+            </w:rPr>
+          </w:pPr>
+          <w:hyperlink w:anchor="_Toc119266540" w:history="1">
+            <w:r>
+              <w:rPr>
+                <w:rStyle w:val="Hyperlink"/>
+                <w:noProof/>
+              </w:rPr>
+              <w:t>Enemy Placement Map</w:t>
+            </w:r>
+            <w:r>
+              <w:rPr>
+                <w:noProof/>
+                <w:webHidden/>
+              </w:rPr>
+              <w:tab/>
+            </w:r>
+            <w:r>
+              <w:rPr>
+                <w:noProof/>
+                <w:webHidden/>
+              </w:rPr>
+              <w:fldChar w:fldCharType="begin"/>
+            </w:r>
+            <w:r>
+              <w:rPr>
+                <w:noProof/>
+                <w:webHidden/>
+              </w:rPr>
+              <w:instrText xml:space="preserve"> PAGEREF _Toc119266540 \h </w:instrText>
+            </w:r>
+            <w:r>
+              <w:rPr>
+                <w:noProof/>
+                <w:webHidden/>
+              </w:rPr>
+            </w:r>
+            <w:r>
+              <w:rPr>
+                <w:noProof/>
+                <w:webHidden/>
+              </w:rPr>
+              <w:fldChar w:fldCharType="separate"/>
+            </w:r>
+            <w:r>
+              <w:rPr>
+                <w:noProof/>
+                <w:webHidden/>
+              </w:rPr>
+              <w:t>6</w:t>
+            </w:r>
+            <w:r>
+              <w:rPr>
+                <w:noProof/>
+                <w:webHidden/>
+              </w:rPr>
+              <w:fldChar w:fldCharType="end"/>
+            </w:r>
+          </w:hyperlink>
+        </w:p>
+        <w:p>
+          <w:pPr>
+            <w:pStyle w:val="TOC1"/>
+            <w:tabs>
+              <w:tab w:val="right" w:leader="dot" w:pos="9350"/>
+            </w:tabs>
+            <w:rPr>
+              <w:noProof/>
+              <w:lang w:val="en-GB"/>
+            </w:rPr>
+          </w:pPr>
+          <w:hyperlink w:anchor="_Toc119266541" w:history="1">
+            <w:r>
+              <w:rPr>
+                <w:rStyle w:val="Hyperlink"/>
+                <w:noProof/>
+              </w:rPr>
+              <w:t>Weapons, Ammo, and Health Placement Map</w:t>
+            </w:r>
+            <w:r>
+              <w:rPr>
+                <w:noProof/>
+                <w:webHidden/>
+              </w:rPr>
+              <w:tab/>
+            </w:r>
+            <w:r>
+              <w:rPr>
+                <w:noProof/>
+                <w:webHidden/>
+              </w:rPr>
+              <w:fldChar w:fldCharType="begin"/>
+            </w:r>
+            <w:r>
+              <w:rPr>
+                <w:noProof/>
+                <w:webHidden/>
+              </w:rPr>
+              <w:instrText xml:space="preserve"> PAGEREF _Toc119266541 \h </w:instrText>
+            </w:r>
+            <w:r>
+              <w:rPr>
+                <w:noProof/>
+                <w:webHidden/>
+              </w:rPr>
+            </w:r>
+            <w:r>
+              <w:rPr>
+                <w:noProof/>
+                <w:webHidden/>
+              </w:rPr>
+              <w:fldChar w:fldCharType="separate"/>
+            </w:r>
+            <w:r>
+              <w:rPr>
+                <w:noProof/>
+                <w:webHidden/>
+              </w:rPr>
+              <w:t>7</w:t>
+            </w:r>
+            <w:r>
+              <w:rPr>
+                <w:noProof/>
+                <w:webHidden/>
+              </w:rPr>
+              <w:fldChar w:fldCharType="end"/>
+            </w:r>
+          </w:hyperlink>
+        </w:p>
+        <w:p>
+          <w:pPr>
+            <w:pStyle w:val="TOC1"/>
+            <w:tabs>
+              <w:tab w:val="right" w:leader="dot" w:pos="9350"/>
+            </w:tabs>
+            <w:rPr>
+              <w:noProof/>
+              <w:lang w:val="en-GB"/>
+            </w:rPr>
+          </w:pPr>
+          <w:hyperlink w:anchor="_Toc119266542" w:history="1">
+            <w:r>
+              <w:rPr>
+                <w:rStyle w:val="Hyperlink"/>
+                <w:noProof/>
+              </w:rPr>
               <w:t>Pathway Maps</w:t>
             </w:r>
             <w:r>
@@ -792,7 +1140,7 @@
                 <w:noProof/>
                 <w:webHidden/>
               </w:rPr>
-              <w:instrText xml:space="preserve"> PAGEREF _Toc118839101 \h </w:instrText>
+              <w:instrText xml:space="preserve"> PAGEREF _Toc119266542 \h </w:instrText>
             </w:r>
             <w:r>
               <w:rPr>
@@ -812,7 +1160,7 @@
                 <w:noProof/>
                 <w:webHidden/>
               </w:rPr>
-              <w:t>3</w:t>
+              <w:t>8</w:t>
             </w:r>
             <w:r>
               <w:rPr>
@@ -834,7 +1182,7 @@
               <w:lang w:val="en-GB"/>
             </w:rPr>
           </w:pPr>
-          <w:hyperlink w:anchor="_Toc118839102" w:history="1">
+          <w:hyperlink w:anchor="_Toc119266543" w:history="1">
             <w:r>
               <w:rPr>
                 <w:rStyle w:val="Hyperlink"/>
@@ -861,7 +1209,7 @@
                 <w:noProof/>
                 <w:webHidden/>
               </w:rPr>
-              <w:instrText xml:space="preserve"> PAGEREF _Toc118839102 \h </w:instrText>
+              <w:instrText xml:space="preserve"> PAGEREF _Toc119266543 \h </w:instrText>
             </w:r>
             <w:r>
               <w:rPr>
@@ -881,7 +1229,76 @@
                 <w:noProof/>
                 <w:webHidden/>
               </w:rPr>
-              <w:t>3</w:t>
+              <w:t>8</w:t>
+            </w:r>
+            <w:r>
+              <w:rPr>
+                <w:noProof/>
+                <w:webHidden/>
+              </w:rPr>
+              <w:fldChar w:fldCharType="end"/>
+            </w:r>
+          </w:hyperlink>
+        </w:p>
+        <w:p>
+          <w:pPr>
+            <w:pStyle w:val="TOC1"/>
+            <w:tabs>
+              <w:tab w:val="right" w:leader="dot" w:pos="9350"/>
+            </w:tabs>
+            <w:rPr>
+              <w:noProof/>
+              <w:lang w:val="en-GB"/>
+            </w:rPr>
+          </w:pPr>
+          <w:hyperlink w:anchor="_Toc119266544" w:history="1">
+            <w:r>
+              <w:rPr>
+                <w:rStyle w:val="Hyperlink"/>
+                <w:noProof/>
+              </w:rPr>
+              <w:t>Level Pacing</w:t>
+            </w:r>
+            <w:r>
+              <w:rPr>
+                <w:noProof/>
+                <w:webHidden/>
+              </w:rPr>
+              <w:tab/>
+            </w:r>
+            <w:r>
+              <w:rPr>
+                <w:noProof/>
+                <w:webHidden/>
+              </w:rPr>
+              <w:fldChar w:fldCharType="begin"/>
+            </w:r>
+            <w:r>
+              <w:rPr>
+                <w:noProof/>
+                <w:webHidden/>
+              </w:rPr>
+              <w:instrText xml:space="preserve"> PAGEREF _Toc119266544 \h </w:instrText>
+            </w:r>
+            <w:r>
+              <w:rPr>
+                <w:noProof/>
+                <w:webHidden/>
+              </w:rPr>
+            </w:r>
+            <w:r>
+              <w:rPr>
+                <w:noProof/>
+                <w:webHidden/>
+              </w:rPr>
+              <w:fldChar w:fldCharType="separate"/>
+            </w:r>
+            <w:r>
+              <w:rPr>
+                <w:noProof/>
+                <w:webHidden/>
+              </w:rPr>
+              <w:t>9</w:t>
             </w:r>
             <w:r>
               <w:rPr>
@@ -903,13 +1320,13 @@
               <w:lang w:val="en-GB"/>
             </w:rPr>
           </w:pPr>
-          <w:hyperlink w:anchor="_Toc118839103" w:history="1">
+          <w:hyperlink w:anchor="_Toc119266545" w:history="1">
             <w:r>
               <w:rPr>
                 <w:rStyle w:val="Hyperlink"/>
                 <w:noProof/>
               </w:rPr>
-              <w:t>Conflict Points</w:t>
+              <w:t>Challenges and Rewards</w:t>
             </w:r>
             <w:r>
               <w:rPr>
@@ -930,7 +1347,7 @@
                 <w:noProof/>
                 <w:webHidden/>
               </w:rPr>
-              <w:instrText xml:space="preserve"> PAGEREF _Toc118839103 \h </w:instrText>
+              <w:instrText xml:space="preserve"> PAGEREF _Toc119266545 \h </w:instrText>
             </w:r>
             <w:r>
               <w:rPr>
@@ -950,7 +1367,76 @@
                 <w:noProof/>
                 <w:webHidden/>
               </w:rPr>
-              <w:t>3</w:t>
+              <w:t>9</w:t>
+            </w:r>
+            <w:r>
+              <w:rPr>
+                <w:noProof/>
+                <w:webHidden/>
+              </w:rPr>
+              <w:fldChar w:fldCharType="end"/>
+            </w:r>
+          </w:hyperlink>
+        </w:p>
+        <w:p>
+          <w:pPr>
+            <w:pStyle w:val="TOC1"/>
+            <w:tabs>
+              <w:tab w:val="right" w:leader="dot" w:pos="9350"/>
+            </w:tabs>
+            <w:rPr>
+              <w:noProof/>
+              <w:lang w:val="en-GB"/>
+            </w:rPr>
+          </w:pPr>
+          <w:hyperlink w:anchor="_Toc119266546" w:history="1">
+            <w:r>
+              <w:rPr>
+                <w:rStyle w:val="Hyperlink"/>
+                <w:noProof/>
+              </w:rPr>
+              <w:t>Balance Considerations</w:t>
+            </w:r>
+            <w:r>
+              <w:rPr>
+                <w:noProof/>
+                <w:webHidden/>
+              </w:rPr>
+              <w:tab/>
+            </w:r>
+            <w:r>
+              <w:rPr>
+                <w:noProof/>
+                <w:webHidden/>
+              </w:rPr>
+              <w:fldChar w:fldCharType="begin"/>
+            </w:r>
+            <w:r>
+              <w:rPr>
+                <w:noProof/>
+                <w:webHidden/>
+              </w:rPr>
+              <w:instrText xml:space="preserve"> PAGEREF _Toc119266546 \h </w:instrText>
+            </w:r>
+            <w:r>
+              <w:rPr>
+                <w:noProof/>
+                <w:webHidden/>
+              </w:rPr>
+            </w:r>
+            <w:r>
+              <w:rPr>
+                <w:noProof/>
+                <w:webHidden/>
+              </w:rPr>
+              <w:fldChar w:fldCharType="separate"/>
+            </w:r>
+            <w:r>
+              <w:rPr>
+                <w:noProof/>
+                <w:webHidden/>
+              </w:rPr>
+              <w:t>9</w:t>
             </w:r>
             <w:r>
               <w:rPr>
@@ -972,13 +1458,13 @@
               <w:lang w:val="en-GB"/>
             </w:rPr>
           </w:pPr>
-          <w:hyperlink w:anchor="_Toc118839104" w:history="1">
+          <w:hyperlink w:anchor="_Toc119266547" w:history="1">
             <w:r>
               <w:rPr>
                 <w:rStyle w:val="Hyperlink"/>
                 <w:noProof/>
               </w:rPr>
-              <w:t>Choke points</w:t>
+              <w:t>Testing Plan</w:t>
             </w:r>
             <w:r>
               <w:rPr>
@@ -999,7 +1485,7 @@
                 <w:noProof/>
                 <w:webHidden/>
               </w:rPr>
-              <w:instrText xml:space="preserve"> PAGEREF _Toc118839104 \h </w:instrText>
+              <w:instrText xml:space="preserve"> PAGEREF _Toc119266547 \h </w:instrText>
             </w:r>
             <w:r>
               <w:rPr>
@@ -1019,490 +1505,7 @@
                 <w:noProof/>
                 <w:webHidden/>
               </w:rPr>
-              <w:t>3</w:t>
-            </w:r>
-            <w:r>
-              <w:rPr>
-                <w:noProof/>
-                <w:webHidden/>
-              </w:rPr>
-              <w:fldChar w:fldCharType="end"/>
-            </w:r>
-          </w:hyperlink>
-        </w:p>
-        <w:p>
-          <w:pPr>
-            <w:pStyle w:val="TOC1"/>
-            <w:tabs>
-              <w:tab w:val="right" w:leader="dot" w:pos="9350"/>
-            </w:tabs>
-            <w:rPr>
-              <w:noProof/>
-              <w:lang w:val="en-GB"/>
-            </w:rPr>
-          </w:pPr>
-          <w:hyperlink w:anchor="_Toc118839105" w:history="1">
-            <w:r>
-              <w:rPr>
-                <w:rStyle w:val="Hyperlink"/>
-                <w:noProof/>
-              </w:rPr>
-              <w:t>Level Pacing</w:t>
-            </w:r>
-            <w:r>
-              <w:rPr>
-                <w:noProof/>
-                <w:webHidden/>
-              </w:rPr>
-              <w:tab/>
-            </w:r>
-            <w:r>
-              <w:rPr>
-                <w:noProof/>
-                <w:webHidden/>
-              </w:rPr>
-              <w:fldChar w:fldCharType="begin"/>
-            </w:r>
-            <w:r>
-              <w:rPr>
-                <w:noProof/>
-                <w:webHidden/>
-              </w:rPr>
-              <w:instrText xml:space="preserve"> PAGEREF _Toc118839105 \h </w:instrText>
-            </w:r>
-            <w:r>
-              <w:rPr>
-                <w:noProof/>
-                <w:webHidden/>
-              </w:rPr>
-            </w:r>
-            <w:r>
-              <w:rPr>
-                <w:noProof/>
-                <w:webHidden/>
-              </w:rPr>
-              <w:fldChar w:fldCharType="separate"/>
-            </w:r>
-            <w:r>
-              <w:rPr>
-                <w:noProof/>
-                <w:webHidden/>
-              </w:rPr>
-              <w:t>3</w:t>
-            </w:r>
-            <w:r>
-              <w:rPr>
-                <w:noProof/>
-                <w:webHidden/>
-              </w:rPr>
-              <w:fldChar w:fldCharType="end"/>
-            </w:r>
-          </w:hyperlink>
-        </w:p>
-        <w:p>
-          <w:pPr>
-            <w:pStyle w:val="TOC2"/>
-            <w:tabs>
-              <w:tab w:val="right" w:leader="dot" w:pos="9350"/>
-            </w:tabs>
-            <w:rPr>
-              <w:noProof/>
-              <w:lang w:val="en-GB"/>
-            </w:rPr>
-          </w:pPr>
-          <w:hyperlink w:anchor="_Toc118839106" w:history="1">
-            <w:r>
-              <w:rPr>
-                <w:rStyle w:val="Hyperlink"/>
-                <w:noProof/>
-              </w:rPr>
-              <w:t>Rewards</w:t>
-            </w:r>
-            <w:r>
-              <w:rPr>
-                <w:noProof/>
-                <w:webHidden/>
-              </w:rPr>
-              <w:tab/>
-            </w:r>
-            <w:r>
-              <w:rPr>
-                <w:noProof/>
-                <w:webHidden/>
-              </w:rPr>
-              <w:fldChar w:fldCharType="begin"/>
-            </w:r>
-            <w:r>
-              <w:rPr>
-                <w:noProof/>
-                <w:webHidden/>
-              </w:rPr>
-              <w:instrText xml:space="preserve"> PAGEREF _Toc118839106 \h </w:instrText>
-            </w:r>
-            <w:r>
-              <w:rPr>
-                <w:noProof/>
-                <w:webHidden/>
-              </w:rPr>
-            </w:r>
-            <w:r>
-              <w:rPr>
-                <w:noProof/>
-                <w:webHidden/>
-              </w:rPr>
-              <w:fldChar w:fldCharType="separate"/>
-            </w:r>
-            <w:r>
-              <w:rPr>
-                <w:noProof/>
-                <w:webHidden/>
-              </w:rPr>
-              <w:t>3</w:t>
-            </w:r>
-            <w:r>
-              <w:rPr>
-                <w:noProof/>
-                <w:webHidden/>
-              </w:rPr>
-              <w:fldChar w:fldCharType="end"/>
-            </w:r>
-          </w:hyperlink>
-        </w:p>
-        <w:p>
-          <w:pPr>
-            <w:pStyle w:val="TOC2"/>
-            <w:tabs>
-              <w:tab w:val="right" w:leader="dot" w:pos="9350"/>
-            </w:tabs>
-            <w:rPr>
-              <w:noProof/>
-              <w:lang w:val="en-GB"/>
-            </w:rPr>
-          </w:pPr>
-          <w:hyperlink w:anchor="_Toc118839107" w:history="1">
-            <w:r>
-              <w:rPr>
-                <w:rStyle w:val="Hyperlink"/>
-                <w:noProof/>
-              </w:rPr>
-              <w:t>Challenges</w:t>
-            </w:r>
-            <w:r>
-              <w:rPr>
-                <w:noProof/>
-                <w:webHidden/>
-              </w:rPr>
-              <w:tab/>
-            </w:r>
-            <w:r>
-              <w:rPr>
-                <w:noProof/>
-                <w:webHidden/>
-              </w:rPr>
-              <w:fldChar w:fldCharType="begin"/>
-            </w:r>
-            <w:r>
-              <w:rPr>
-                <w:noProof/>
-                <w:webHidden/>
-              </w:rPr>
-              <w:instrText xml:space="preserve"> PAGEREF _Toc118839107 \h </w:instrText>
-            </w:r>
-            <w:r>
-              <w:rPr>
-                <w:noProof/>
-                <w:webHidden/>
-              </w:rPr>
-            </w:r>
-            <w:r>
-              <w:rPr>
-                <w:noProof/>
-                <w:webHidden/>
-              </w:rPr>
-              <w:fldChar w:fldCharType="separate"/>
-            </w:r>
-            <w:r>
-              <w:rPr>
-                <w:noProof/>
-                <w:webHidden/>
-              </w:rPr>
-              <w:t>3</w:t>
-            </w:r>
-            <w:r>
-              <w:rPr>
-                <w:noProof/>
-                <w:webHidden/>
-              </w:rPr>
-              <w:fldChar w:fldCharType="end"/>
-            </w:r>
-          </w:hyperlink>
-        </w:p>
-        <w:p>
-          <w:pPr>
-            <w:pStyle w:val="TOC2"/>
-            <w:tabs>
-              <w:tab w:val="right" w:leader="dot" w:pos="9350"/>
-            </w:tabs>
-            <w:rPr>
-              <w:noProof/>
-              <w:lang w:val="en-GB"/>
-            </w:rPr>
-          </w:pPr>
-          <w:hyperlink w:anchor="_Toc118839108" w:history="1">
-            <w:r>
-              <w:rPr>
-                <w:rStyle w:val="Hyperlink"/>
-                <w:noProof/>
-              </w:rPr>
-              <w:t>Flowchart</w:t>
-            </w:r>
-            <w:r>
-              <w:rPr>
-                <w:noProof/>
-                <w:webHidden/>
-              </w:rPr>
-              <w:tab/>
-            </w:r>
-            <w:r>
-              <w:rPr>
-                <w:noProof/>
-                <w:webHidden/>
-              </w:rPr>
-              <w:fldChar w:fldCharType="begin"/>
-            </w:r>
-            <w:r>
-              <w:rPr>
-                <w:noProof/>
-                <w:webHidden/>
-              </w:rPr>
-              <w:instrText xml:space="preserve"> PAGEREF _Toc118839108 \h </w:instrText>
-            </w:r>
-            <w:r>
-              <w:rPr>
-                <w:noProof/>
-                <w:webHidden/>
-              </w:rPr>
-            </w:r>
-            <w:r>
-              <w:rPr>
-                <w:noProof/>
-                <w:webHidden/>
-              </w:rPr>
-              <w:fldChar w:fldCharType="separate"/>
-            </w:r>
-            <w:r>
-              <w:rPr>
-                <w:noProof/>
-                <w:webHidden/>
-              </w:rPr>
-              <w:t>3</w:t>
-            </w:r>
-            <w:r>
-              <w:rPr>
-                <w:noProof/>
-                <w:webHidden/>
-              </w:rPr>
-              <w:fldChar w:fldCharType="end"/>
-            </w:r>
-          </w:hyperlink>
-        </w:p>
-        <w:p>
-          <w:pPr>
-            <w:pStyle w:val="TOC1"/>
-            <w:tabs>
-              <w:tab w:val="right" w:leader="dot" w:pos="9350"/>
-            </w:tabs>
-            <w:rPr>
-              <w:noProof/>
-              <w:lang w:val="en-GB"/>
-            </w:rPr>
-          </w:pPr>
-          <w:hyperlink w:anchor="_Toc118839109" w:history="1">
-            <w:r>
-              <w:rPr>
-                <w:rStyle w:val="Hyperlink"/>
-                <w:noProof/>
-              </w:rPr>
-              <w:t>Balance Considerations</w:t>
-            </w:r>
-            <w:r>
-              <w:rPr>
-                <w:noProof/>
-                <w:webHidden/>
-              </w:rPr>
-              <w:tab/>
-            </w:r>
-            <w:r>
-              <w:rPr>
-                <w:noProof/>
-                <w:webHidden/>
-              </w:rPr>
-              <w:fldChar w:fldCharType="begin"/>
-            </w:r>
-            <w:r>
-              <w:rPr>
-                <w:noProof/>
-                <w:webHidden/>
-              </w:rPr>
-              <w:instrText xml:space="preserve"> PAGEREF _Toc118839109 \h </w:instrText>
-            </w:r>
-            <w:r>
-              <w:rPr>
-                <w:noProof/>
-                <w:webHidden/>
-              </w:rPr>
-            </w:r>
-            <w:r>
-              <w:rPr>
-                <w:noProof/>
-                <w:webHidden/>
-              </w:rPr>
-              <w:fldChar w:fldCharType="separate"/>
-            </w:r>
-            <w:r>
-              <w:rPr>
-                <w:noProof/>
-                <w:webHidden/>
-              </w:rPr>
-              <w:t>3</w:t>
-            </w:r>
-            <w:r>
-              <w:rPr>
-                <w:noProof/>
-                <w:webHidden/>
-              </w:rPr>
-              <w:fldChar w:fldCharType="end"/>
-            </w:r>
-          </w:hyperlink>
-        </w:p>
-        <w:p>
-          <w:pPr>
-            <w:pStyle w:val="TOC2"/>
-            <w:tabs>
-              <w:tab w:val="right" w:leader="dot" w:pos="9350"/>
-            </w:tabs>
-            <w:rPr>
-              <w:noProof/>
-              <w:lang w:val="en-GB"/>
-            </w:rPr>
-          </w:pPr>
-          <w:hyperlink w:anchor="_Toc118839110" w:history="1">
-            <w:r>
-              <w:rPr>
-                <w:rStyle w:val="Hyperlink"/>
-                <w:noProof/>
-              </w:rPr>
-              <w:t>Expected Issues</w:t>
-            </w:r>
-            <w:r>
-              <w:rPr>
-                <w:noProof/>
-                <w:webHidden/>
-              </w:rPr>
-              <w:tab/>
-            </w:r>
-            <w:r>
-              <w:rPr>
-                <w:noProof/>
-                <w:webHidden/>
-              </w:rPr>
-              <w:fldChar w:fldCharType="begin"/>
-            </w:r>
-            <w:r>
-              <w:rPr>
-                <w:noProof/>
-                <w:webHidden/>
-              </w:rPr>
-              <w:instrText xml:space="preserve"> PAGEREF _Toc118839110 \h </w:instrText>
-            </w:r>
-            <w:r>
-              <w:rPr>
-                <w:noProof/>
-                <w:webHidden/>
-              </w:rPr>
-            </w:r>
-            <w:r>
-              <w:rPr>
-                <w:noProof/>
-                <w:webHidden/>
-              </w:rPr>
-              <w:fldChar w:fldCharType="separate"/>
-            </w:r>
-            <w:r>
-              <w:rPr>
-                <w:noProof/>
-                <w:webHidden/>
-              </w:rPr>
-              <w:t>3</w:t>
-            </w:r>
-            <w:r>
-              <w:rPr>
-                <w:noProof/>
-                <w:webHidden/>
-              </w:rPr>
-              <w:fldChar w:fldCharType="end"/>
-            </w:r>
-          </w:hyperlink>
-        </w:p>
-        <w:p>
-          <w:pPr>
-            <w:pStyle w:val="TOC2"/>
-            <w:tabs>
-              <w:tab w:val="right" w:leader="dot" w:pos="9350"/>
-            </w:tabs>
-            <w:rPr>
-              <w:noProof/>
-              <w:lang w:val="en-GB"/>
-            </w:rPr>
-          </w:pPr>
-          <w:hyperlink w:anchor="_Toc118839111" w:history="1">
-            <w:r>
-              <w:rPr>
-                <w:rStyle w:val="Hyperlink"/>
-                <w:noProof/>
-              </w:rPr>
-              <w:t>Testing Plan</w:t>
-            </w:r>
-            <w:r>
-              <w:rPr>
-                <w:noProof/>
-                <w:webHidden/>
-              </w:rPr>
-              <w:tab/>
-            </w:r>
-            <w:r>
-              <w:rPr>
-                <w:noProof/>
-                <w:webHidden/>
-              </w:rPr>
-              <w:fldChar w:fldCharType="begin"/>
-            </w:r>
-            <w:r>
-              <w:rPr>
-                <w:noProof/>
-                <w:webHidden/>
-              </w:rPr>
-              <w:instrText xml:space="preserve"> PAGEREF _Toc118839111 \h </w:instrText>
-            </w:r>
-            <w:r>
-              <w:rPr>
-                <w:noProof/>
-                <w:webHidden/>
-              </w:rPr>
-            </w:r>
-            <w:r>
-              <w:rPr>
-                <w:noProof/>
-                <w:webHidden/>
-              </w:rPr>
-              <w:fldChar w:fldCharType="separate"/>
-            </w:r>
-            <w:r>
-              <w:rPr>
-                <w:noProof/>
-                <w:webHidden/>
-              </w:rPr>
-              <w:t>3</w:t>
+              <w:t>9</w:t>
             </w:r>
             <w:r>
               <w:rPr>
@@ -1529,7 +1532,7 @@
       <w:pPr>
         <w:pStyle w:val="Heading1"/>
       </w:pPr>
-      <w:bookmarkStart w:id="0" w:name="_Toc118839091"/>
+      <w:bookmarkStart w:id="0" w:name="_Toc119266527"/>
       <w:r>
         <w:lastRenderedPageBreak/>
         <w:t xml:space="preserve">High </w:t>
@@ -1546,11 +1549,345 @@
       <w:pPr>
         <w:pStyle w:val="Heading2"/>
       </w:pPr>
-      <w:bookmarkStart w:id="1" w:name="_Toc118839092"/>
+      <w:bookmarkStart w:id="1" w:name="_Toc119266528"/>
       <w:r>
         <w:t>Main Objectives</w:t>
       </w:r>
       <w:bookmarkEnd w:id="1"/>
+    </w:p>
+    <w:p>
+      <w:r>
+        <w:t>The player must kill</w:t>
+      </w:r>
+      <w:r>
+        <w:t xml:space="preserve"> enemies to clear</w:t>
+      </w:r>
+      <w:r>
+        <w:t xml:space="preserve"> a</w:t>
+      </w:r>
+      <w:r>
+        <w:t xml:space="preserve"> path.</w:t>
+      </w:r>
+      <w:r>
+        <w:t xml:space="preserve"> This can be done using </w:t>
+      </w:r>
+      <w:r>
+        <w:t>any of the four weapons that can be found in multiple places around the map.</w:t>
+      </w:r>
+    </w:p>
+    <w:p>
+      <w:r>
+        <w:t>The player must find</w:t>
+      </w:r>
+      <w:r>
+        <w:t xml:space="preserve"> keys and switches to open locked doors.</w:t>
+      </w:r>
+      <w:r>
+        <w:t xml:space="preserve"> Locked doors will display a different colored light matching the colour of the key required to open it.</w:t>
+      </w:r>
+      <w:r>
+        <w:t xml:space="preserve"> If the player tries to interact with a locked door, text will appear which states that the door requires a switch/ key </w:t>
+      </w:r>
+      <w:r>
+        <w:t>to</w:t>
+      </w:r>
+      <w:r>
+        <w:t xml:space="preserve"> be unlocked.</w:t>
+      </w:r>
+    </w:p>
+    <w:p>
+      <w:r>
+        <w:t>Upon reaching the final room, the player must d</w:t>
+      </w:r>
+      <w:r>
+        <w:t>efe</w:t>
+      </w:r>
+      <w:r>
+        <w:t xml:space="preserve">at </w:t>
+      </w:r>
+      <w:r>
+        <w:t>an Eye B</w:t>
+      </w:r>
+      <w:r>
+        <w:t>oss to access the end level switch.</w:t>
+      </w:r>
+      <w:r>
+        <w:t xml:space="preserve"> Th</w:t>
+      </w:r>
+      <w:r>
+        <w:t xml:space="preserve">e </w:t>
+      </w:r>
+      <w:r>
+        <w:t>boss room</w:t>
+      </w:r>
+      <w:r>
+        <w:t xml:space="preserve"> can be seen</w:t>
+      </w:r>
+      <w:r>
+        <w:t xml:space="preserve"> </w:t>
+      </w:r>
+      <w:r>
+        <w:t>through windows at multiple points in the level.</w:t>
+      </w:r>
+    </w:p>
+    <w:p/>
+    <w:p>
+      <w:pPr>
+        <w:pStyle w:val="Heading2"/>
+      </w:pPr>
+      <w:bookmarkStart w:id="2" w:name="_Toc119266529"/>
+      <w:r>
+        <w:t>Secondary Objectives</w:t>
+      </w:r>
+      <w:bookmarkEnd w:id="2"/>
+    </w:p>
+    <w:p>
+      <w:r>
+        <w:t>Golden walls can be found around the map. These walls can be walked through to reveal useful items including weapons, ammo, health, and super ammo.</w:t>
+      </w:r>
+    </w:p>
+    <w:p>
+      <w:r>
+        <w:t xml:space="preserve">Players can </w:t>
+      </w:r>
+      <w:r>
+        <w:t>open</w:t>
+      </w:r>
+      <w:r>
+        <w:t xml:space="preserve"> locked doors or go through golden wall to find weapon pickups earlier on which can give them a</w:t>
+      </w:r>
+      <w:r>
+        <w:t xml:space="preserve">n </w:t>
+      </w:r>
+      <w:r>
+        <w:t>advantage</w:t>
+      </w:r>
+      <w:r>
+        <w:t xml:space="preserve"> against the enemies.</w:t>
+      </w:r>
+    </w:p>
+    <w:p>
+      <w:r>
+        <w:t xml:space="preserve">If the player collects four super ammo charges, they can unleash a super attack which deals massive area-of-effect damage to all </w:t>
+      </w:r>
+      <w:r>
+        <w:t xml:space="preserve">enemies in </w:t>
+      </w:r>
+      <w:r>
+        <w:t>its</w:t>
+      </w:r>
+      <w:r>
+        <w:t xml:space="preserve"> radius</w:t>
+      </w:r>
+      <w:r>
+        <w:t>.</w:t>
+      </w:r>
+    </w:p>
+    <w:p/>
+    <w:p>
+      <w:pPr>
+        <w:pStyle w:val="Heading2"/>
+      </w:pPr>
+      <w:bookmarkStart w:id="3" w:name="_Toc119266530"/>
+      <w:r>
+        <w:t>Design Motivations</w:t>
+      </w:r>
+      <w:bookmarkEnd w:id="3"/>
+    </w:p>
+    <w:p>
+      <w:pPr>
+        <w:pStyle w:val="Heading3"/>
+      </w:pPr>
+      <w:bookmarkStart w:id="4" w:name="_Toc119266531"/>
+      <w:r>
+        <w:t>DOOM (1993)</w:t>
+      </w:r>
+      <w:bookmarkEnd w:id="4"/>
+    </w:p>
+    <w:p>
+      <w:r>
+        <w:t>The level features some circular paths</w:t>
+      </w:r>
+      <w:r>
+        <w:t xml:space="preserve"> similar to that in DOOM</w:t>
+      </w:r>
+      <w:r>
+        <w:t xml:space="preserve">. </w:t>
+      </w:r>
+      <w:r>
+        <w:t>Circular paths bring the player back to the main pathway without them needing to backtrack.</w:t>
+      </w:r>
+    </w:p>
+    <w:p>
+      <w:r>
+        <w:t>Similar to in DOOM, d</w:t>
+      </w:r>
+      <w:r>
+        <w:t>ead</w:t>
+      </w:r>
+      <w:r>
+        <w:t xml:space="preserve"> Doomguys can be found around the level. They are </w:t>
+      </w:r>
+      <w:r>
+        <w:t>used to signify danger to the enemy by being placed in dangerous areas like in slime and near enemy triggers.</w:t>
+      </w:r>
+      <w:r>
+        <w:t xml:space="preserve"> </w:t>
+      </w:r>
+    </w:p>
+    <w:p>
+      <w:r>
+        <w:t xml:space="preserve">There are also some close-quarters, maze-like areas in the level </w:t>
+      </w:r>
+      <w:proofErr w:type="gramStart"/>
+      <w:r>
+        <w:t>in order to</w:t>
+      </w:r>
+      <w:proofErr w:type="gramEnd"/>
+      <w:r>
+        <w:t xml:space="preserve"> recreate some of the claustrophobic and horror elements that DOOM had.</w:t>
+      </w:r>
+    </w:p>
+    <w:p>
+      <w:pPr>
+        <w:rPr>
+          <w:lang w:val="en-GB"/>
+        </w:rPr>
+      </w:pPr>
+      <w:r>
+        <w:rPr>
+          <w:lang w:val="en-GB"/>
+        </w:rPr>
+        <w:t>The level encourages the player to ‘dance’ around enemies when engaging in combat.</w:t>
+      </w:r>
+      <w:r>
+        <w:rPr>
+          <w:lang w:val="en-GB"/>
+        </w:rPr>
+        <w:t xml:space="preserve"> The “DOOM dance” is a very integral part of DOOM’s gameplay as players who can master the game should be able to flawlessly dodge and weave through enemy projectiles, while simultaneously dealing out damage to the enemies.</w:t>
+      </w:r>
+    </w:p>
+    <w:p>
+      <w:pPr>
+        <w:rPr>
+          <w:lang w:val="en-GB"/>
+        </w:rPr>
+      </w:pPr>
+    </w:p>
+    <w:p>
+      <w:pPr>
+        <w:pStyle w:val="Heading3"/>
+      </w:pPr>
+      <w:bookmarkStart w:id="5" w:name="_Toc119266532"/>
+      <w:r>
+        <w:t>DOOM II</w:t>
+      </w:r>
+      <w:bookmarkEnd w:id="5"/>
+    </w:p>
+    <w:p>
+      <w:proofErr w:type="gramStart"/>
+      <w:r>
+        <w:t>Similar to</w:t>
+      </w:r>
+      <w:proofErr w:type="gramEnd"/>
+      <w:r>
+        <w:t xml:space="preserve"> DOOM II’s level 13: Downtown (in which the player must navigate a city environment), the final area in the level is outside</w:t>
+      </w:r>
+      <w:r>
+        <w:t xml:space="preserve"> and reveals many eyes outside the map which are monitoring the player.</w:t>
+      </w:r>
+    </w:p>
+    <w:p>
+      <w:pPr>
+        <w:pStyle w:val="Heading2"/>
+      </w:pPr>
+      <w:bookmarkStart w:id="6" w:name="_Toc119266533"/>
+      <w:r>
+        <w:t>Key Elements</w:t>
+      </w:r>
+      <w:bookmarkEnd w:id="6"/>
+    </w:p>
+    <w:p>
+      <w:pPr>
+        <w:pStyle w:val="Heading2"/>
+      </w:pPr>
+      <w:bookmarkStart w:id="7" w:name="_Toc119266534"/>
+      <w:r>
+        <w:t>Expected Player Experience</w:t>
+      </w:r>
+      <w:bookmarkEnd w:id="7"/>
+    </w:p>
+    <w:p>
+      <w:r>
+        <w:t xml:space="preserve">It is a standalone level meaning that the beginning of the level </w:t>
+      </w:r>
+      <w:r>
+        <w:t>starts off easy and introduces the player to certain mechanics and enemies.</w:t>
+      </w:r>
+      <w:r>
+        <w:t xml:space="preserve"> In addition, p</w:t>
+      </w:r>
+      <w:r>
+        <w:t>layers will face challenges tailored for weapons that they pick up.</w:t>
+      </w:r>
+      <w:r>
+        <w:t xml:space="preserve"> (i.e., a bunch of </w:t>
+      </w:r>
+      <w:r>
+        <w:t>z</w:t>
+      </w:r>
+      <w:r>
+        <w:t xml:space="preserve">ombies will spawn </w:t>
+      </w:r>
+      <w:r>
+        <w:t xml:space="preserve">in a tightly packed group </w:t>
+      </w:r>
+      <w:r>
+        <w:t xml:space="preserve">after the player picks up </w:t>
+      </w:r>
+      <w:r>
+        <w:t>a grenade launcher. This allows the player to experience the area-of-effect damage the grenade launcher deals.)</w:t>
+      </w:r>
+    </w:p>
+    <w:p>
+      <w:r>
+        <w:t>The level is aimed at players who are somewhat experienced with first person shooter games</w:t>
+      </w:r>
+      <w:r>
+        <w:t xml:space="preserve"> as the later sections of the level becomes quite difficult. </w:t>
+      </w:r>
+      <w:r>
+        <w:t>This is due to factors like: more enemies, more difficult enemies</w:t>
+      </w:r>
+      <w:r>
+        <w:t>,</w:t>
+      </w:r>
+      <w:r>
+        <w:t xml:space="preserve"> less ammo pickups, less health pickups</w:t>
+      </w:r>
+      <w:r>
+        <w:t xml:space="preserve"> etc.</w:t>
+      </w:r>
+    </w:p>
+    <w:p>
+      <w:pPr>
+        <w:pStyle w:val="Heading1"/>
+      </w:pPr>
+      <w:bookmarkStart w:id="8" w:name="_Toc119266535"/>
+      <w:r>
+        <w:t>Overview Map</w:t>
+      </w:r>
+      <w:bookmarkEnd w:id="8"/>
+    </w:p>
+    <w:p>
+      <w:pPr>
+        <w:pStyle w:val="Heading2"/>
+      </w:pPr>
+      <w:bookmarkStart w:id="9" w:name="_Toc119266536"/>
+      <w:r>
+        <w:t>Points of Interest</w:t>
+      </w:r>
+      <w:bookmarkEnd w:id="9"/>
     </w:p>
     <w:p>
       <w:pPr>
@@ -1561,7 +1898,674 @@
         </w:numPr>
       </w:pPr>
       <w:r>
-        <w:t>Defeat 2 bosses</w:t>
+        <w:t xml:space="preserve">At multiple points in the level, the </w:t>
+      </w:r>
+      <w:r>
+        <w:t xml:space="preserve">boss </w:t>
+      </w:r>
+      <w:r>
+        <w:t>area</w:t>
+      </w:r>
+      <w:r>
+        <w:t xml:space="preserve"> can be seen through windows</w:t>
+      </w:r>
+      <w:r>
+        <w:t>.</w:t>
+      </w:r>
+    </w:p>
+    <w:p>
+      <w:pPr>
+        <w:pStyle w:val="ListParagraph"/>
+        <w:numPr>
+          <w:ilvl w:val="0"/>
+          <w:numId w:val="17"/>
+        </w:numPr>
+      </w:pPr>
+      <w:r>
+        <w:t>A s</w:t>
+      </w:r>
+      <w:r>
+        <w:t xml:space="preserve">lime pit with </w:t>
+      </w:r>
+      <w:r>
+        <w:t xml:space="preserve">a trigun </w:t>
+      </w:r>
+      <w:r>
+        <w:t>and super ammo pickup</w:t>
+      </w:r>
+      <w:r>
+        <w:t xml:space="preserve"> in the middle</w:t>
+      </w:r>
+      <w:r>
+        <w:t>, the player can see this through multiple windows, and can get inside the slime pit room via a golden wall.</w:t>
+      </w:r>
+    </w:p>
+    <w:p>
+      <w:pPr>
+        <w:pStyle w:val="ListParagraph"/>
+        <w:numPr>
+          <w:ilvl w:val="0"/>
+          <w:numId w:val="17"/>
+        </w:numPr>
+      </w:pPr>
+      <w:r>
+        <w:t>The first g</w:t>
+      </w:r>
+      <w:r>
+        <w:t>renade launcher</w:t>
+      </w:r>
+      <w:r>
+        <w:t xml:space="preserve"> pickup is</w:t>
+      </w:r>
+      <w:r>
+        <w:t xml:space="preserve"> visible through a window </w:t>
+      </w:r>
+      <w:r>
+        <w:t>(</w:t>
+      </w:r>
+      <w:r>
+        <w:t>with a dead Doomguy outside the window in the slime</w:t>
+      </w:r>
+      <w:r>
+        <w:t>)</w:t>
+      </w:r>
+      <w:r>
+        <w:t>.</w:t>
+      </w:r>
+      <w:r>
+        <w:t xml:space="preserve"> A pair of double doors can be seen behind the grenade launcher, </w:t>
+      </w:r>
+      <w:r>
+        <w:t xml:space="preserve">indicating to the player that they should look out for a pair of double doors </w:t>
+      </w:r>
+      <w:r>
+        <w:t>later</w:t>
+      </w:r>
+      <w:r>
+        <w:t xml:space="preserve"> in the level</w:t>
+      </w:r>
+      <w:r>
+        <w:t>.</w:t>
+      </w:r>
+    </w:p>
+    <w:p>
+      <w:pPr>
+        <w:pStyle w:val="ListParagraph"/>
+        <w:numPr>
+          <w:ilvl w:val="0"/>
+          <w:numId w:val="17"/>
+        </w:numPr>
+      </w:pPr>
+      <w:r>
+        <w:t>A m</w:t>
+      </w:r>
+      <w:r>
+        <w:t>aze containing a keycard to open a door the next area</w:t>
+      </w:r>
+      <w:r>
+        <w:t>. The player is able to see the key at the entrance to the maze through a window.</w:t>
+      </w:r>
+    </w:p>
+    <w:p>
+      <w:pPr>
+        <w:pStyle w:val="ListParagraph"/>
+        <w:numPr>
+          <w:ilvl w:val="0"/>
+          <w:numId w:val="17"/>
+        </w:numPr>
+      </w:pPr>
+      <w:r>
+        <w:t>A g</w:t>
+      </w:r>
+      <w:r>
+        <w:t>iant eye</w:t>
+      </w:r>
+      <w:r>
+        <w:t xml:space="preserve"> </w:t>
+      </w:r>
+      <w:r>
+        <w:t xml:space="preserve">in the sky </w:t>
+      </w:r>
+      <w:r>
+        <w:t>in addition to</w:t>
+      </w:r>
+      <w:r>
+        <w:t xml:space="preserve"> buildings </w:t>
+      </w:r>
+      <w:r>
+        <w:t>containing</w:t>
+      </w:r>
+      <w:r>
+        <w:t xml:space="preserve"> eyes </w:t>
+      </w:r>
+      <w:r>
+        <w:t xml:space="preserve">overlooking the </w:t>
+      </w:r>
+      <w:r>
+        <w:t xml:space="preserve">player in the </w:t>
+      </w:r>
+      <w:r>
+        <w:t>outside section of the level</w:t>
+      </w:r>
+      <w:r>
+        <w:t>.</w:t>
+      </w:r>
+    </w:p>
+    <w:p>
+      <w:pPr>
+        <w:pStyle w:val="ListParagraph"/>
+      </w:pPr>
+    </w:p>
+    <w:p>
+      <w:pPr>
+        <w:pStyle w:val="Heading2"/>
+      </w:pPr>
+      <w:bookmarkStart w:id="10" w:name="_Toc119266537"/>
+      <w:r>
+        <w:t>Aesthetic (Look and Feel)</w:t>
+      </w:r>
+      <w:bookmarkEnd w:id="10"/>
+    </w:p>
+    <w:p>
+      <w:pPr>
+        <w:pStyle w:val="ListParagraph"/>
+        <w:numPr>
+          <w:ilvl w:val="0"/>
+          <w:numId w:val="17"/>
+        </w:numPr>
+      </w:pPr>
+      <w:r>
+        <w:t xml:space="preserve">The game looks very similar to DOOM (1993), as it </w:t>
+      </w:r>
+      <w:r>
+        <w:t xml:space="preserve">is a </w:t>
+      </w:r>
+      <w:proofErr w:type="gramStart"/>
+      <w:r>
+        <w:t>first person</w:t>
+      </w:r>
+      <w:proofErr w:type="gramEnd"/>
+      <w:r>
+        <w:t xml:space="preserve"> shooter with 2D sprites (</w:t>
+      </w:r>
+      <w:r>
+        <w:t xml:space="preserve">e.g. The weapons </w:t>
+      </w:r>
+      <w:r>
+        <w:t xml:space="preserve">that are being held by the player </w:t>
+      </w:r>
+      <w:r>
+        <w:t>are</w:t>
+      </w:r>
+      <w:r>
+        <w:t xml:space="preserve"> 2D, </w:t>
+      </w:r>
+      <w:r>
+        <w:t>enemies and pickups are 2D and rotate towards the player camera).</w:t>
+      </w:r>
+    </w:p>
+    <w:p>
+      <w:pPr>
+        <w:pStyle w:val="ListParagraph"/>
+        <w:numPr>
+          <w:ilvl w:val="0"/>
+          <w:numId w:val="17"/>
+        </w:numPr>
+      </w:pPr>
+      <w:r>
+        <w:lastRenderedPageBreak/>
+        <w:t>As the name of the level suggests, there are l</w:t>
+      </w:r>
+      <w:r>
+        <w:t>ots of slime</w:t>
+      </w:r>
+      <w:r>
+        <w:t xml:space="preserve"> blocks throughout the map.</w:t>
+      </w:r>
+    </w:p>
+    <w:p>
+      <w:pPr>
+        <w:pStyle w:val="Heading1"/>
+      </w:pPr>
+      <w:bookmarkStart w:id="11" w:name="_Toc119266538"/>
+      <w:r>
+        <w:t>Map</w:t>
+      </w:r>
+      <w:bookmarkEnd w:id="11"/>
+    </w:p>
+    <w:p>
+      <w:r>
+        <w:rPr>
+          <w:noProof/>
+        </w:rPr>
+        <w:drawing>
+          <wp:inline distT="0" distB="0" distL="0" distR="0" wp14:anchorId="3CECB279" wp14:editId="6F358D04">
+            <wp:extent cx="5953125" cy="5953125"/>
+            <wp:effectExtent l="0" t="0" r="9525" b="9525"/>
+            <wp:docPr id="1" name="Picture 1"/>
+            <wp:cNvGraphicFramePr>
+              <a:graphicFrameLocks xmlns:a="http://schemas.openxmlformats.org/drawingml/2006/main" noChangeAspect="1"/>
+            </wp:cNvGraphicFramePr>
+            <a:graphic xmlns:a="http://schemas.openxmlformats.org/drawingml/2006/main">
+              <a:graphicData uri="http://schemas.openxmlformats.org/drawingml/2006/picture">
+                <pic:pic xmlns:pic="http://schemas.openxmlformats.org/drawingml/2006/picture">
+                  <pic:nvPicPr>
+                    <pic:cNvPr id="0" name="Picture 1"/>
+                    <pic:cNvPicPr>
+                      <a:picLocks noChangeAspect="1" noChangeArrowheads="1"/>
+                    </pic:cNvPicPr>
+                  </pic:nvPicPr>
+                  <pic:blipFill>
+                    <a:blip r:embed="rId11">
+                      <a:extLst>
+                        <a:ext uri="{28A0092B-C50C-407E-A947-70E740481C1C}">
+                          <a14:useLocalDpi xmlns:a14="http://schemas.microsoft.com/office/drawing/2010/main" val="0"/>
+                        </a:ext>
+                      </a:extLst>
+                    </a:blip>
+                    <a:srcRect/>
+                    <a:stretch>
+                      <a:fillRect/>
+                    </a:stretch>
+                  </pic:blipFill>
+                  <pic:spPr bwMode="auto">
+                    <a:xfrm>
+                      <a:off x="0" y="0"/>
+                      <a:ext cx="5953125" cy="5953125"/>
+                    </a:xfrm>
+                    <a:prstGeom prst="rect">
+                      <a:avLst/>
+                    </a:prstGeom>
+                    <a:noFill/>
+                    <a:ln>
+                      <a:noFill/>
+                    </a:ln>
+                  </pic:spPr>
+                </pic:pic>
+              </a:graphicData>
+            </a:graphic>
+          </wp:inline>
+        </w:drawing>
+      </w:r>
+    </w:p>
+    <w:p/>
+    <w:p/>
+    <w:p>
+      <w:pPr>
+        <w:pStyle w:val="Heading1"/>
+      </w:pPr>
+      <w:bookmarkStart w:id="12" w:name="_Toc119266539"/>
+      <w:r>
+        <w:lastRenderedPageBreak/>
+        <w:t>Doors and Secret Walls Map</w:t>
+      </w:r>
+      <w:bookmarkEnd w:id="12"/>
+    </w:p>
+    <w:p>
+      <w:r>
+        <w:t>Red and white sections which span across the whole corridor are doors, whereas red and white squares are switches and keys, respectively. The lines between doors and switches/ keys are the links between them (</w:t>
+      </w:r>
+      <w:r>
+        <w:t>i.e.,</w:t>
+      </w:r>
+      <w:r>
+        <w:t xml:space="preserve"> </w:t>
+      </w:r>
+      <w:r>
+        <w:t>a</w:t>
+      </w:r>
+      <w:r>
+        <w:t xml:space="preserve"> line between a key and a door means that key opens that door).</w:t>
+      </w:r>
+    </w:p>
+    <w:p>
+      <w:r>
+        <w:rPr>
+          <w:noProof/>
+        </w:rPr>
+        <w:drawing>
+          <wp:inline distT="0" distB="0" distL="0" distR="0" wp14:anchorId="56C1099B" wp14:editId="071DB6C2">
+            <wp:extent cx="5962650" cy="5962650"/>
+            <wp:effectExtent l="0" t="0" r="0" b="0"/>
+            <wp:docPr id="2" name="Picture 2"/>
+            <wp:cNvGraphicFramePr>
+              <a:graphicFrameLocks xmlns:a="http://schemas.openxmlformats.org/drawingml/2006/main" noChangeAspect="1"/>
+            </wp:cNvGraphicFramePr>
+            <a:graphic xmlns:a="http://schemas.openxmlformats.org/drawingml/2006/main">
+              <a:graphicData uri="http://schemas.openxmlformats.org/drawingml/2006/picture">
+                <pic:pic xmlns:pic="http://schemas.openxmlformats.org/drawingml/2006/picture">
+                  <pic:nvPicPr>
+                    <pic:cNvPr id="0" name="Picture 2"/>
+                    <pic:cNvPicPr>
+                      <a:picLocks noChangeAspect="1" noChangeArrowheads="1"/>
+                    </pic:cNvPicPr>
+                  </pic:nvPicPr>
+                  <pic:blipFill>
+                    <a:blip r:embed="rId12">
+                      <a:extLst>
+                        <a:ext uri="{28A0092B-C50C-407E-A947-70E740481C1C}">
+                          <a14:useLocalDpi xmlns:a14="http://schemas.microsoft.com/office/drawing/2010/main" val="0"/>
+                        </a:ext>
+                      </a:extLst>
+                    </a:blip>
+                    <a:srcRect/>
+                    <a:stretch>
+                      <a:fillRect/>
+                    </a:stretch>
+                  </pic:blipFill>
+                  <pic:spPr bwMode="auto">
+                    <a:xfrm>
+                      <a:off x="0" y="0"/>
+                      <a:ext cx="5962650" cy="5962650"/>
+                    </a:xfrm>
+                    <a:prstGeom prst="rect">
+                      <a:avLst/>
+                    </a:prstGeom>
+                    <a:noFill/>
+                    <a:ln>
+                      <a:noFill/>
+                    </a:ln>
+                  </pic:spPr>
+                </pic:pic>
+              </a:graphicData>
+            </a:graphic>
+          </wp:inline>
+        </w:drawing>
+      </w:r>
+    </w:p>
+    <w:p>
+      <w:r>
+        <w:br w:type="page"/>
+      </w:r>
+    </w:p>
+    <w:p>
+      <w:pPr>
+        <w:pStyle w:val="Heading1"/>
+      </w:pPr>
+      <w:bookmarkStart w:id="13" w:name="_Toc119266540"/>
+      <w:r>
+        <w:lastRenderedPageBreak/>
+        <w:t>Enemy Placement Ma</w:t>
+      </w:r>
+      <w:r>
+        <w:t>p</w:t>
+      </w:r>
+      <w:bookmarkEnd w:id="13"/>
+    </w:p>
+    <w:p>
+      <w:r>
+        <w:t>The flat (non-jagged) side of the triangles represent the back of the enemy.</w:t>
+      </w:r>
+    </w:p>
+    <w:p>
+      <w:r>
+        <w:rPr>
+          <w:noProof/>
+        </w:rPr>
+        <w:drawing>
+          <wp:inline distT="0" distB="0" distL="0" distR="0" wp14:anchorId="5D02944E" wp14:editId="62C570B7">
+            <wp:extent cx="5943600" cy="5943600"/>
+            <wp:effectExtent l="0" t="0" r="0" b="0"/>
+            <wp:docPr id="3" name="Picture 3"/>
+            <wp:cNvGraphicFramePr>
+              <a:graphicFrameLocks xmlns:a="http://schemas.openxmlformats.org/drawingml/2006/main" noChangeAspect="1"/>
+            </wp:cNvGraphicFramePr>
+            <a:graphic xmlns:a="http://schemas.openxmlformats.org/drawingml/2006/main">
+              <a:graphicData uri="http://schemas.openxmlformats.org/drawingml/2006/picture">
+                <pic:pic xmlns:pic="http://schemas.openxmlformats.org/drawingml/2006/picture">
+                  <pic:nvPicPr>
+                    <pic:cNvPr id="0" name="Picture 3"/>
+                    <pic:cNvPicPr>
+                      <a:picLocks noChangeAspect="1" noChangeArrowheads="1"/>
+                    </pic:cNvPicPr>
+                  </pic:nvPicPr>
+                  <pic:blipFill>
+                    <a:blip r:embed="rId13">
+                      <a:extLst>
+                        <a:ext uri="{28A0092B-C50C-407E-A947-70E740481C1C}">
+                          <a14:useLocalDpi xmlns:a14="http://schemas.microsoft.com/office/drawing/2010/main" val="0"/>
+                        </a:ext>
+                      </a:extLst>
+                    </a:blip>
+                    <a:srcRect/>
+                    <a:stretch>
+                      <a:fillRect/>
+                    </a:stretch>
+                  </pic:blipFill>
+                  <pic:spPr bwMode="auto">
+                    <a:xfrm>
+                      <a:off x="0" y="0"/>
+                      <a:ext cx="5943600" cy="5943600"/>
+                    </a:xfrm>
+                    <a:prstGeom prst="rect">
+                      <a:avLst/>
+                    </a:prstGeom>
+                    <a:noFill/>
+                    <a:ln>
+                      <a:noFill/>
+                    </a:ln>
+                  </pic:spPr>
+                </pic:pic>
+              </a:graphicData>
+            </a:graphic>
+          </wp:inline>
+        </w:drawing>
+      </w:r>
+    </w:p>
+    <w:p>
+      <w:r>
+        <w:br w:type="page"/>
+      </w:r>
+    </w:p>
+    <w:p>
+      <w:pPr>
+        <w:pStyle w:val="Heading1"/>
+      </w:pPr>
+      <w:bookmarkStart w:id="14" w:name="_Toc119266541"/>
+      <w:r>
+        <w:lastRenderedPageBreak/>
+        <w:t>Weapons, Ammo, and Health Placement Map</w:t>
+      </w:r>
+      <w:bookmarkEnd w:id="14"/>
+    </w:p>
+    <w:p>
+      <w:r>
+        <w:rPr>
+          <w:noProof/>
+        </w:rPr>
+        <w:drawing>
+          <wp:inline distT="0" distB="0" distL="0" distR="0" wp14:anchorId="2867D1D1" wp14:editId="197B571E">
+            <wp:extent cx="5915025" cy="5915025"/>
+            <wp:effectExtent l="0" t="0" r="9525" b="9525"/>
+            <wp:docPr id="4" name="Picture 4"/>
+            <wp:cNvGraphicFramePr>
+              <a:graphicFrameLocks xmlns:a="http://schemas.openxmlformats.org/drawingml/2006/main" noChangeAspect="1"/>
+            </wp:cNvGraphicFramePr>
+            <a:graphic xmlns:a="http://schemas.openxmlformats.org/drawingml/2006/main">
+              <a:graphicData uri="http://schemas.openxmlformats.org/drawingml/2006/picture">
+                <pic:pic xmlns:pic="http://schemas.openxmlformats.org/drawingml/2006/picture">
+                  <pic:nvPicPr>
+                    <pic:cNvPr id="0" name="Picture 4"/>
+                    <pic:cNvPicPr>
+                      <a:picLocks noChangeAspect="1" noChangeArrowheads="1"/>
+                    </pic:cNvPicPr>
+                  </pic:nvPicPr>
+                  <pic:blipFill>
+                    <a:blip r:embed="rId14">
+                      <a:extLst>
+                        <a:ext uri="{28A0092B-C50C-407E-A947-70E740481C1C}">
+                          <a14:useLocalDpi xmlns:a14="http://schemas.microsoft.com/office/drawing/2010/main" val="0"/>
+                        </a:ext>
+                      </a:extLst>
+                    </a:blip>
+                    <a:srcRect/>
+                    <a:stretch>
+                      <a:fillRect/>
+                    </a:stretch>
+                  </pic:blipFill>
+                  <pic:spPr bwMode="auto">
+                    <a:xfrm>
+                      <a:off x="0" y="0"/>
+                      <a:ext cx="5915025" cy="5915025"/>
+                    </a:xfrm>
+                    <a:prstGeom prst="rect">
+                      <a:avLst/>
+                    </a:prstGeom>
+                    <a:noFill/>
+                    <a:ln>
+                      <a:noFill/>
+                    </a:ln>
+                  </pic:spPr>
+                </pic:pic>
+              </a:graphicData>
+            </a:graphic>
+          </wp:inline>
+        </w:drawing>
+      </w:r>
+    </w:p>
+    <w:p>
+      <w:r>
+        <w:br w:type="page"/>
+      </w:r>
+    </w:p>
+    <w:p>
+      <w:pPr>
+        <w:pStyle w:val="Heading1"/>
+      </w:pPr>
+      <w:bookmarkStart w:id="15" w:name="_Toc119266542"/>
+      <w:r>
+        <w:lastRenderedPageBreak/>
+        <w:t>Pathway Maps</w:t>
+      </w:r>
+      <w:bookmarkEnd w:id="15"/>
+    </w:p>
+    <w:p>
+      <w:pPr>
+        <w:pStyle w:val="Heading2"/>
+      </w:pPr>
+      <w:bookmarkStart w:id="16" w:name="_Toc119266543"/>
+      <w:r>
+        <w:t>Golden Paths</w:t>
+      </w:r>
+      <w:bookmarkEnd w:id="16"/>
+    </w:p>
+    <w:p>
+      <w:r>
+        <w:t>The numbers represent the order in which the player must navigate the path.</w:t>
+      </w:r>
+    </w:p>
+    <w:p>
+      <w:r>
+        <w:rPr>
+          <w:noProof/>
+        </w:rPr>
+        <w:drawing>
+          <wp:inline distT="0" distB="0" distL="0" distR="0" wp14:anchorId="2A53561C" wp14:editId="3C222EDD">
+            <wp:extent cx="5934075" cy="5934075"/>
+            <wp:effectExtent l="0" t="0" r="9525" b="9525"/>
+            <wp:docPr id="6" name="Picture 6"/>
+            <wp:cNvGraphicFramePr>
+              <a:graphicFrameLocks xmlns:a="http://schemas.openxmlformats.org/drawingml/2006/main" noChangeAspect="1"/>
+            </wp:cNvGraphicFramePr>
+            <a:graphic xmlns:a="http://schemas.openxmlformats.org/drawingml/2006/main">
+              <a:graphicData uri="http://schemas.openxmlformats.org/drawingml/2006/picture">
+                <pic:pic xmlns:pic="http://schemas.openxmlformats.org/drawingml/2006/picture">
+                  <pic:nvPicPr>
+                    <pic:cNvPr id="0" name="Picture 6"/>
+                    <pic:cNvPicPr>
+                      <a:picLocks noChangeAspect="1" noChangeArrowheads="1"/>
+                    </pic:cNvPicPr>
+                  </pic:nvPicPr>
+                  <pic:blipFill>
+                    <a:blip r:embed="rId15">
+                      <a:extLst>
+                        <a:ext uri="{28A0092B-C50C-407E-A947-70E740481C1C}">
+                          <a14:useLocalDpi xmlns:a14="http://schemas.microsoft.com/office/drawing/2010/main" val="0"/>
+                        </a:ext>
+                      </a:extLst>
+                    </a:blip>
+                    <a:srcRect/>
+                    <a:stretch>
+                      <a:fillRect/>
+                    </a:stretch>
+                  </pic:blipFill>
+                  <pic:spPr bwMode="auto">
+                    <a:xfrm>
+                      <a:off x="0" y="0"/>
+                      <a:ext cx="5934075" cy="5934075"/>
+                    </a:xfrm>
+                    <a:prstGeom prst="rect">
+                      <a:avLst/>
+                    </a:prstGeom>
+                    <a:noFill/>
+                    <a:ln>
+                      <a:noFill/>
+                    </a:ln>
+                  </pic:spPr>
+                </pic:pic>
+              </a:graphicData>
+            </a:graphic>
+          </wp:inline>
+        </w:drawing>
+      </w:r>
+    </w:p>
+    <w:p>
+      <w:r>
+        <w:br w:type="page"/>
+      </w:r>
+    </w:p>
+    <w:p>
+      <w:pPr>
+        <w:pStyle w:val="Heading1"/>
+      </w:pPr>
+      <w:bookmarkStart w:id="17" w:name="_Toc119266544"/>
+      <w:r>
+        <w:lastRenderedPageBreak/>
+        <w:t>Level Pacing</w:t>
+      </w:r>
+      <w:bookmarkEnd w:id="17"/>
+    </w:p>
+    <w:p>
+      <w:pPr>
+        <w:pStyle w:val="Heading2"/>
+      </w:pPr>
+      <w:bookmarkStart w:id="18" w:name="_Toc119266545"/>
+      <w:r>
+        <w:t>Challenges</w:t>
+      </w:r>
+      <w:r>
+        <w:t xml:space="preserve"> and </w:t>
+      </w:r>
+      <w:r>
+        <w:t>Rewards</w:t>
+      </w:r>
+      <w:bookmarkEnd w:id="18"/>
+    </w:p>
+    <w:p>
+      <w:pPr>
+        <w:pStyle w:val="ListParagraph"/>
+        <w:numPr>
+          <w:ilvl w:val="0"/>
+          <w:numId w:val="17"/>
+        </w:numPr>
+      </w:pPr>
+      <w:r>
+        <w:t>By the first locked door that the player will encounter, a plasma rifle, ammo, and health pickups are visible behind the locked doors via a window. This shows the player that they should revisit this area later on after interacting with some switches in order to reach the pickups.</w:t>
+      </w:r>
+    </w:p>
+    <w:p>
+      <w:pPr>
+        <w:pStyle w:val="ListParagraph"/>
+        <w:numPr>
+          <w:ilvl w:val="0"/>
+          <w:numId w:val="17"/>
+        </w:numPr>
+      </w:pPr>
+      <w:r>
+        <w:t>Super ammo, weapons pickups, ammo, and health can be found behind golden walls. Most secret walls are either difficult to reach or have small challenge on the other side.</w:t>
+      </w:r>
+      <w:r>
+        <w:t xml:space="preserve"> </w:t>
       </w:r>
     </w:p>
     <w:p>
@@ -1573,72 +2577,7 @@
         </w:numPr>
       </w:pPr>
       <w:r>
-        <w:t>Can see 2</w:t>
-      </w:r>
-      <w:r>
-        <w:rPr>
-          <w:vertAlign w:val="superscript"/>
-        </w:rPr>
-        <w:t>nd</w:t>
-      </w:r>
-      <w:r>
-        <w:t xml:space="preserve"> boss room multiple times through windows</w:t>
-      </w:r>
-    </w:p>
-    <w:p>
-      <w:pPr>
-        <w:pStyle w:val="Heading2"/>
-      </w:pPr>
-      <w:bookmarkStart w:id="2" w:name="_Toc118839093"/>
-      <w:r>
-        <w:t>Secondary Objectives</w:t>
-      </w:r>
-      <w:bookmarkEnd w:id="2"/>
-    </w:p>
-    <w:p>
-      <w:pPr>
-        <w:pStyle w:val="ListParagraph"/>
-        <w:numPr>
-          <w:ilvl w:val="0"/>
-          <w:numId w:val="17"/>
-        </w:numPr>
-      </w:pPr>
-      <w:r>
-        <w:t>Search for super ammo to charge high dmg super</w:t>
-      </w:r>
-    </w:p>
-    <w:p>
-      <w:pPr>
-        <w:pStyle w:val="ListParagraph"/>
-        <w:numPr>
-          <w:ilvl w:val="0"/>
-          <w:numId w:val="17"/>
-        </w:numPr>
-      </w:pPr>
-      <w:r>
-        <w:t>Search for powerful weapons to gain an advantage earlier on</w:t>
-      </w:r>
-    </w:p>
-    <w:p>
-      <w:pPr>
-        <w:pStyle w:val="Heading2"/>
-      </w:pPr>
-      <w:bookmarkStart w:id="3" w:name="_Toc118839094"/>
-      <w:r>
-        <w:t>Design Motivations</w:t>
-      </w:r>
-      <w:bookmarkEnd w:id="3"/>
-    </w:p>
-    <w:p>
-      <w:pPr>
-        <w:pStyle w:val="ListParagraph"/>
-        <w:numPr>
-          <w:ilvl w:val="0"/>
-          <w:numId w:val="17"/>
-        </w:numPr>
-      </w:pPr>
-      <w:r>
-        <w:t>Doom</w:t>
+        <w:t>For example, the first golden wall is located behind a slime block with many traps on the adjacent wall, making it hard to see and a challenge to reach.</w:t>
       </w:r>
     </w:p>
     <w:p>
@@ -1650,391 +2589,92 @@
         </w:numPr>
       </w:pPr>
       <w:r>
-        <w:t>Final area is outside like in Doom 2 city level</w:t>
-      </w:r>
-    </w:p>
-    <w:p>
-      <w:pPr>
-        <w:pStyle w:val="ListParagraph"/>
-        <w:numPr>
-          <w:ilvl w:val="1"/>
-          <w:numId w:val="17"/>
-        </w:numPr>
-      </w:pPr>
-      <w:r>
-        <w:t>Dead Doomguys found around the level</w:t>
-      </w:r>
-    </w:p>
-    <w:p>
-      <w:pPr>
-        <w:pStyle w:val="ListParagraph"/>
-        <w:numPr>
-          <w:ilvl w:val="1"/>
-          <w:numId w:val="17"/>
-        </w:numPr>
-      </w:pPr>
-      <w:r>
-        <w:t>Circular paths looping back around</w:t>
-      </w:r>
-    </w:p>
-    <w:p>
-      <w:pPr>
-        <w:pStyle w:val="ListParagraph"/>
-        <w:numPr>
-          <w:ilvl w:val="1"/>
-          <w:numId w:val="17"/>
-        </w:numPr>
-      </w:pPr>
-      <w:r>
-        <w:t xml:space="preserve">Maze-like areas </w:t>
-      </w:r>
+        <w:t>The f</w:t>
+      </w:r>
+      <w:r>
+        <w:t xml:space="preserve">irst </w:t>
+      </w:r>
+      <w:r>
+        <w:t>trigun</w:t>
+      </w:r>
+      <w:r>
+        <w:t xml:space="preserve"> pickup</w:t>
+      </w:r>
+      <w:r>
+        <w:t xml:space="preserve"> and super ammo</w:t>
+      </w:r>
+      <w:r>
+        <w:t xml:space="preserve"> can be found in a slime pit </w:t>
+      </w:r>
+      <w:r>
+        <w:t xml:space="preserve">behind a golden wall, upon picking up the trigun, two eyes will spawn in front of the player at </w:t>
+      </w:r>
+      <w:r>
+        <w:t>close</w:t>
+      </w:r>
+      <w:r>
+        <w:t xml:space="preserve"> </w:t>
+      </w:r>
+      <w:r>
+        <w:t>enough distance to kill with the trigun</w:t>
+      </w:r>
+      <w:r>
+        <w:t>.</w:t>
+      </w:r>
+    </w:p>
+    <w:p>
+      <w:pPr>
+        <w:pStyle w:val="Heading1"/>
+      </w:pPr>
+      <w:bookmarkStart w:id="19" w:name="_Toc119266546"/>
+      <w:r>
+        <w:t>Balance Considerations</w:t>
+      </w:r>
+      <w:bookmarkEnd w:id="19"/>
     </w:p>
     <w:p>
       <w:pPr>
         <w:pStyle w:val="Heading2"/>
       </w:pPr>
-      <w:bookmarkStart w:id="4" w:name="_Toc118839095"/>
-      <w:r>
-        <w:t>Key Elements</w:t>
-      </w:r>
-      <w:bookmarkEnd w:id="4"/>
-    </w:p>
-    <w:p>
-      <w:pPr>
-        <w:pStyle w:val="Heading2"/>
-      </w:pPr>
-      <w:bookmarkStart w:id="5" w:name="_Toc118839096"/>
-      <w:r>
-        <w:t>Expected Player Experience</w:t>
-      </w:r>
-      <w:bookmarkEnd w:id="5"/>
-    </w:p>
-    <w:p>
-      <w:pPr>
-        <w:pStyle w:val="ListParagraph"/>
-        <w:numPr>
-          <w:ilvl w:val="0"/>
-          <w:numId w:val="17"/>
-        </w:numPr>
-      </w:pPr>
-      <w:r>
-        <w:t>Difficulty ramps up as the player progresses</w:t>
-      </w:r>
-    </w:p>
-    <w:p>
-      <w:pPr>
-        <w:pStyle w:val="ListParagraph"/>
-        <w:numPr>
-          <w:ilvl w:val="0"/>
-          <w:numId w:val="17"/>
-        </w:numPr>
-      </w:pPr>
-      <w:r>
-        <w:t>Designed for players who are experienced with FPS games</w:t>
-      </w:r>
-    </w:p>
-    <w:p>
-      <w:pPr>
-        <w:pStyle w:val="Heading1"/>
-      </w:pPr>
-      <w:bookmarkStart w:id="6" w:name="_Toc118839097"/>
-      <w:r>
-        <w:t>Overview Map</w:t>
-      </w:r>
-      <w:bookmarkEnd w:id="6"/>
-    </w:p>
-    <w:p>
-      <w:pPr>
-        <w:pStyle w:val="Heading2"/>
-      </w:pPr>
-      <w:bookmarkStart w:id="7" w:name="_Toc118839098"/>
-      <w:r>
-        <w:t>Points of Interest</w:t>
-      </w:r>
-      <w:bookmarkEnd w:id="7"/>
-    </w:p>
-    <w:p>
-      <w:pPr>
-        <w:pStyle w:val="ListParagraph"/>
-        <w:numPr>
-          <w:ilvl w:val="0"/>
-          <w:numId w:val="17"/>
-        </w:numPr>
-      </w:pPr>
-      <w:r>
-        <w:t>Windows showing 2</w:t>
-      </w:r>
-      <w:r>
-        <w:rPr>
-          <w:vertAlign w:val="superscript"/>
-        </w:rPr>
-        <w:t>nd</w:t>
-      </w:r>
-      <w:r>
-        <w:t xml:space="preserve"> Boss</w:t>
-      </w:r>
-    </w:p>
-    <w:p>
-      <w:pPr>
-        <w:pStyle w:val="ListParagraph"/>
-        <w:numPr>
-          <w:ilvl w:val="0"/>
-          <w:numId w:val="17"/>
-        </w:numPr>
-      </w:pPr>
-      <w:r>
-        <w:t>Slime pit with shotgun in the middle – can be seen through windows</w:t>
-      </w:r>
-    </w:p>
-    <w:p>
-      <w:pPr>
-        <w:pStyle w:val="ListParagraph"/>
-        <w:numPr>
-          <w:ilvl w:val="0"/>
-          <w:numId w:val="17"/>
-        </w:numPr>
-      </w:pPr>
-      <w:r>
-        <w:t>Grenade launcher visible in 1</w:t>
-      </w:r>
-      <w:r>
-        <w:rPr>
-          <w:vertAlign w:val="superscript"/>
-        </w:rPr>
-        <w:t>st</w:t>
-      </w:r>
-      <w:r>
-        <w:t xml:space="preserve"> boss room through a window (with a dead Doomguy outside the window in the slime)</w:t>
-      </w:r>
-    </w:p>
-    <w:p>
-      <w:pPr>
-        <w:pStyle w:val="ListParagraph"/>
-        <w:numPr>
-          <w:ilvl w:val="0"/>
-          <w:numId w:val="17"/>
-        </w:numPr>
-      </w:pPr>
-      <w:r>
-        <w:t>Maze containing a keycard to open a door the next area</w:t>
-      </w:r>
-    </w:p>
-    <w:p>
-      <w:pPr>
-        <w:pStyle w:val="Heading2"/>
-      </w:pPr>
-      <w:bookmarkStart w:id="8" w:name="_Toc118839099"/>
-      <w:r>
-        <w:t>Aesthetic (Look and Feel)</w:t>
-      </w:r>
-      <w:bookmarkEnd w:id="8"/>
-    </w:p>
-    <w:p>
-      <w:pPr>
-        <w:pStyle w:val="ListParagraph"/>
-        <w:numPr>
-          <w:ilvl w:val="0"/>
-          <w:numId w:val="17"/>
-        </w:numPr>
-      </w:pPr>
-      <w:r>
-        <w:t>Looks like the original Doom game (1993)</w:t>
-      </w:r>
-    </w:p>
-    <w:p>
-      <w:pPr>
-        <w:pStyle w:val="ListParagraph"/>
-        <w:numPr>
-          <w:ilvl w:val="0"/>
-          <w:numId w:val="17"/>
-        </w:numPr>
-      </w:pPr>
-      <w:r>
-        <w:t>Lots of slime</w:t>
-      </w:r>
-      <w:r>
-        <w:t xml:space="preserve"> blocks throughout the map.</w:t>
-      </w:r>
-    </w:p>
-    <w:p>
-      <w:pPr>
-        <w:pStyle w:val="Heading1"/>
-      </w:pPr>
-      <w:bookmarkStart w:id="9" w:name="_Toc118839100"/>
-      <w:r>
-        <w:lastRenderedPageBreak/>
-        <w:t>Enemy Placement Map</w:t>
-      </w:r>
-      <w:bookmarkEnd w:id="9"/>
-    </w:p>
-    <w:p>
-      <w:pPr>
-        <w:pStyle w:val="Heading1"/>
-      </w:pPr>
-      <w:bookmarkStart w:id="10" w:name="_Toc118839101"/>
-      <w:r>
-        <w:t>Pathway Maps</w:t>
-      </w:r>
-      <w:bookmarkEnd w:id="10"/>
-    </w:p>
-    <w:p>
-      <w:pPr>
-        <w:pStyle w:val="Heading2"/>
-      </w:pPr>
-      <w:bookmarkStart w:id="11" w:name="_Toc118839102"/>
-      <w:r>
-        <w:t>Golden Paths</w:t>
-      </w:r>
-      <w:bookmarkEnd w:id="11"/>
-    </w:p>
-    <w:p>
-      <w:pPr>
-        <w:pStyle w:val="Heading2"/>
-      </w:pPr>
-      <w:bookmarkStart w:id="12" w:name="_Toc118839103"/>
-      <w:r>
-        <w:t>Conflict Points</w:t>
-      </w:r>
-      <w:bookmarkEnd w:id="12"/>
-    </w:p>
-    <w:p>
-      <w:pPr>
-        <w:pStyle w:val="Heading2"/>
-      </w:pPr>
-      <w:bookmarkStart w:id="13" w:name="_Toc118839104"/>
-      <w:r>
-        <w:t>Choke points</w:t>
-      </w:r>
-      <w:bookmarkEnd w:id="13"/>
-    </w:p>
-    <w:p>
-      <w:pPr>
-        <w:pStyle w:val="Heading1"/>
-      </w:pPr>
-      <w:bookmarkStart w:id="14" w:name="_Toc118839105"/>
-      <w:r>
-        <w:t>Level Pacing</w:t>
-      </w:r>
-      <w:bookmarkEnd w:id="14"/>
-    </w:p>
-    <w:p>
-      <w:pPr>
-        <w:pStyle w:val="Heading2"/>
-      </w:pPr>
-      <w:bookmarkStart w:id="15" w:name="_Toc118839106"/>
-      <w:r>
-        <w:t>Rewards</w:t>
-      </w:r>
-      <w:bookmarkEnd w:id="15"/>
-    </w:p>
-    <w:p>
-      <w:pPr>
-        <w:pStyle w:val="ListParagraph"/>
-        <w:numPr>
-          <w:ilvl w:val="0"/>
-          <w:numId w:val="17"/>
-        </w:numPr>
-      </w:pPr>
-      <w:r>
-        <w:t>Plasma rifle behind two locked doors after getting through the first area.</w:t>
-      </w:r>
-    </w:p>
-    <w:p>
-      <w:pPr>
-        <w:pStyle w:val="ListParagraph"/>
-        <w:numPr>
-          <w:ilvl w:val="0"/>
-          <w:numId w:val="17"/>
-        </w:numPr>
-      </w:pPr>
-      <w:r>
-        <w:t>1</w:t>
-      </w:r>
-      <w:r>
-        <w:rPr>
-          <w:vertAlign w:val="superscript"/>
-        </w:rPr>
-        <w:t>st</w:t>
-      </w:r>
-      <w:r>
-        <w:t xml:space="preserve"> Super ammo pickup at the end of a corridor with many traps on the walls.</w:t>
-      </w:r>
-    </w:p>
-    <w:p>
-      <w:pPr>
-        <w:pStyle w:val="ListParagraph"/>
-        <w:numPr>
-          <w:ilvl w:val="0"/>
-          <w:numId w:val="17"/>
-        </w:numPr>
-      </w:pPr>
-      <w:r>
-        <w:t>First shotgun pickup can be found in a slime pit (which spawns two eye enemies when near).</w:t>
-      </w:r>
-    </w:p>
-    <w:p>
-      <w:pPr>
-        <w:pStyle w:val="ListParagraph"/>
-        <w:numPr>
-          <w:ilvl w:val="0"/>
-          <w:numId w:val="17"/>
-        </w:numPr>
-      </w:pPr>
-    </w:p>
-    <w:p>
-      <w:pPr>
-        <w:pStyle w:val="Heading2"/>
-      </w:pPr>
-      <w:bookmarkStart w:id="16" w:name="_Toc118839107"/>
-      <w:r>
-        <w:t>Challenges</w:t>
-      </w:r>
-      <w:bookmarkEnd w:id="16"/>
-    </w:p>
-    <w:p>
-      <w:pPr>
-        <w:pStyle w:val="Heading2"/>
-      </w:pPr>
-      <w:bookmarkStart w:id="17" w:name="_Toc118839108"/>
-      <w:r>
-        <w:t>Flowchart</w:t>
-      </w:r>
-      <w:bookmarkEnd w:id="17"/>
-    </w:p>
-    <w:p>
-      <w:pPr>
-        <w:pStyle w:val="Heading1"/>
-      </w:pPr>
-      <w:bookmarkStart w:id="18" w:name="_Toc118839109"/>
-      <w:r>
-        <w:t>Balance Considerations</w:t>
-      </w:r>
-      <w:bookmarkEnd w:id="18"/>
-    </w:p>
-    <w:p>
-      <w:pPr>
-        <w:pStyle w:val="Heading2"/>
-      </w:pPr>
-      <w:bookmarkStart w:id="19" w:name="_Toc118839110"/>
-      <w:r>
-        <w:t>Expected Issues</w:t>
-      </w:r>
-      <w:bookmarkEnd w:id="19"/>
-    </w:p>
-    <w:p>
-      <w:pPr>
-        <w:pStyle w:val="Heading2"/>
-      </w:pPr>
-      <w:bookmarkStart w:id="20" w:name="_Toc118839111"/>
+      <w:bookmarkStart w:id="20" w:name="_Toc119266547"/>
       <w:r>
         <w:t>Testing Plan</w:t>
       </w:r>
       <w:bookmarkEnd w:id="20"/>
     </w:p>
-    <w:p/>
+    <w:p>
+      <w:r>
+        <w:t xml:space="preserve">Other Advanced Level Design students will playtest my level and </w:t>
+      </w:r>
+      <w:r>
+        <w:t>will fill out</w:t>
+      </w:r>
+      <w:r>
+        <w:t xml:space="preserve"> questionnaire form.</w:t>
+      </w:r>
+      <w:r>
+        <w:t xml:space="preserve"> They can also leave notes on aspects of the level that they like/ dislike.</w:t>
+      </w:r>
+    </w:p>
+    <w:p>
+      <w:r>
+        <w:t xml:space="preserve">After receiving the questionnaire forms, I will then be able to make changes to my level based on any relevant feedback. </w:t>
+      </w:r>
+    </w:p>
+    <w:p>
+      <w:r>
+        <w:t>Due to the large size of my level, I may not be able to have players playtest the whole level</w:t>
+      </w:r>
+      <w:r>
+        <w:t xml:space="preserve"> as it may take too long.</w:t>
+      </w:r>
+      <w:r>
+        <w:t xml:space="preserve"> To tackle this problem, I can move the player’s spawn location to different points in the level so that all areas of my level can receive feedback.</w:t>
+      </w:r>
+    </w:p>
     <w:p/>
     <w:sectPr>
-      <w:footerReference w:type="default" r:id="rId11"/>
+      <w:footerReference w:type="default" r:id="rId16"/>
       <w:pgSz w:w="12240" w:h="15840"/>
       <w:pgMar w:top="1440" w:right="1440" w:bottom="1440" w:left="1440" w:header="720" w:footer="720" w:gutter="0"/>
       <w:cols w:space="720"/>
@@ -3514,7 +4154,6 @@
     <w:next w:val="Normal"/>
     <w:link w:val="Heading3Char"/>
     <w:uiPriority w:val="9"/>
-    <w:semiHidden/>
     <w:unhideWhenUsed/>
     <w:qFormat/>
     <w:rsid w:val="00C426CF"/>
@@ -3674,7 +4313,6 @@
   <w:style w:type="character" w:default="1" w:styleId="DefaultParagraphFont">
     <w:name w:val="Default Paragraph Font"/>
     <w:uiPriority w:val="1"/>
-    <w:semiHidden/>
     <w:unhideWhenUsed/>
   </w:style>
   <w:style w:type="table" w:default="1" w:styleId="TableNormal">
@@ -3764,7 +4402,6 @@
     <w:basedOn w:val="DefaultParagraphFont"/>
     <w:link w:val="Heading3"/>
     <w:uiPriority w:val="9"/>
-    <w:semiHidden/>
     <w:rPr>
       <w:rFonts w:asciiTheme="majorHAnsi" w:eastAsiaTheme="majorEastAsia" w:hAnsiTheme="majorHAnsi" w:cstheme="majorBidi"/>
       <w:color w:val="0F6FC6" w:themeColor="accent1"/>
@@ -4369,6 +5006,19 @@
     <w:pPr>
       <w:ind w:left="720"/>
       <w:contextualSpacing/>
+    </w:pPr>
+  </w:style>
+  <w:style w:type="paragraph" w:styleId="TOC3">
+    <w:name w:val="toc 3"/>
+    <w:basedOn w:val="Normal"/>
+    <w:next w:val="Normal"/>
+    <w:autoRedefine/>
+    <w:uiPriority w:val="39"/>
+    <w:unhideWhenUsed/>
+    <w:rsid w:val="00912E2D"/>
+    <w:pPr>
+      <w:spacing w:after="100"/>
+      <w:ind w:left="440"/>
     </w:pPr>
   </w:style>
 </w:styles>
@@ -4641,6 +5291,16 @@
 </file>
 
 <file path=customXml/item1.xml><?xml version="1.0" encoding="utf-8"?>
+<p:properties xmlns:p="http://schemas.microsoft.com/office/2006/metadata/properties" xmlns:xsi="http://www.w3.org/2001/XMLSchema-instance" xmlns:pc="http://schemas.microsoft.com/office/infopath/2007/PartnerControls">
+  <documentManagement/>
+</p:properties>
+</file>
+
+<file path=customXml/item2.xml><?xml version="1.0" encoding="utf-8"?>
+<b:Sources xmlns:b="http://schemas.openxmlformats.org/officeDocument/2006/bibliography" xmlns="http://schemas.openxmlformats.org/officeDocument/2006/bibliography" SelectedStyle="\APASixthEditionOfficeOnline.xsl" StyleName="APA" Version="6"/>
+</file>
+
+<file path=customXml/item3.xml><?xml version="1.0" encoding="utf-8"?>
 <ct:contentTypeSchema xmlns:ct="http://schemas.microsoft.com/office/2006/metadata/contentType" xmlns:ma="http://schemas.microsoft.com/office/2006/metadata/properties/metaAttributes" ct:_="" ma:_="" ma:contentTypeName="Document" ma:contentTypeID="0x01010021A88545B39405478203887BECF06BFD" ma:contentTypeVersion="4" ma:contentTypeDescription="Create a new document." ma:contentTypeScope="" ma:versionID="3f77d2d212471e976fa4bf3e974cf0c7">
   <xsd:schema xmlns:xsd="http://www.w3.org/2001/XMLSchema" xmlns:xs="http://www.w3.org/2001/XMLSchema" xmlns:p="http://schemas.microsoft.com/office/2006/metadata/properties" xmlns:ns2="7a9be9df-41b1-4e6b-985b-375ad5a752ea" xmlns:ns3="85291f69-4811-45c0-b189-8bca78445aba" targetNamespace="http://schemas.microsoft.com/office/2006/metadata/properties" ma:root="true" ma:fieldsID="86e3829cb03a0cc27d2378a5a285a951" ns2:_="" ns3:_="">
     <xsd:import namespace="7a9be9df-41b1-4e6b-985b-375ad5a752ea"/>
@@ -4805,16 +5465,6 @@
 </ct:contentTypeSchema>
 </file>
 
-<file path=customXml/item2.xml><?xml version="1.0" encoding="utf-8"?>
-<b:Sources xmlns:b="http://schemas.openxmlformats.org/officeDocument/2006/bibliography" xmlns="http://schemas.openxmlformats.org/officeDocument/2006/bibliography" SelectedStyle="\APASixthEditionOfficeOnline.xsl" StyleName="APA" Version="6"/>
-</file>
-
-<file path=customXml/item3.xml><?xml version="1.0" encoding="utf-8"?>
-<p:properties xmlns:p="http://schemas.microsoft.com/office/2006/metadata/properties" xmlns:xsi="http://www.w3.org/2001/XMLSchema-instance" xmlns:pc="http://schemas.microsoft.com/office/infopath/2007/PartnerControls">
-  <documentManagement/>
-</p:properties>
-</file>
-
 <file path=customXml/item4.xml><?xml version="1.0" encoding="utf-8"?>
 <?mso-contentType ?>
 <FormTemplates xmlns="http://schemas.microsoft.com/sharepoint/v3/contenttype/forms">
@@ -4825,6 +5475,23 @@
 </file>
 
 <file path=customXml/itemProps1.xml><?xml version="1.0" encoding="utf-8"?>
+<ds:datastoreItem xmlns:ds="http://schemas.openxmlformats.org/officeDocument/2006/customXml" ds:itemID="{093EA450-910F-4BBA-835D-7FBC950A68AA}">
+  <ds:schemaRefs>
+    <ds:schemaRef ds:uri="http://schemas.microsoft.com/office/2006/metadata/properties"/>
+    <ds:schemaRef ds:uri="http://schemas.microsoft.com/office/infopath/2007/PartnerControls"/>
+  </ds:schemaRefs>
+</ds:datastoreItem>
+</file>
+
+<file path=customXml/itemProps2.xml><?xml version="1.0" encoding="utf-8"?>
+<ds:datastoreItem xmlns:ds="http://schemas.openxmlformats.org/officeDocument/2006/customXml" ds:itemID="{4B095639-3234-4E12-A987-D5A10E7683B6}">
+  <ds:schemaRefs>
+    <ds:schemaRef ds:uri="http://schemas.openxmlformats.org/officeDocument/2006/bibliography"/>
+  </ds:schemaRefs>
+</ds:datastoreItem>
+</file>
+
+<file path=customXml/itemProps3.xml><?xml version="1.0" encoding="utf-8"?>
 <ds:datastoreItem xmlns:ds="http://schemas.openxmlformats.org/officeDocument/2006/customXml" ds:itemID="{0F691AC8-65A4-4282-A65E-863CDD6D37E7}">
   <ds:schemaRefs>
     <ds:schemaRef ds:uri="http://schemas.microsoft.com/office/2006/metadata/contentType"/>
@@ -4843,23 +5510,6 @@
 </ds:datastoreItem>
 </file>
 
-<file path=customXml/itemProps2.xml><?xml version="1.0" encoding="utf-8"?>
-<ds:datastoreItem xmlns:ds="http://schemas.openxmlformats.org/officeDocument/2006/customXml" ds:itemID="{4B095639-3234-4E12-A987-D5A10E7683B6}">
-  <ds:schemaRefs>
-    <ds:schemaRef ds:uri="http://schemas.openxmlformats.org/officeDocument/2006/bibliography"/>
-  </ds:schemaRefs>
-</ds:datastoreItem>
-</file>
-
-<file path=customXml/itemProps3.xml><?xml version="1.0" encoding="utf-8"?>
-<ds:datastoreItem xmlns:ds="http://schemas.openxmlformats.org/officeDocument/2006/customXml" ds:itemID="{093EA450-910F-4BBA-835D-7FBC950A68AA}">
-  <ds:schemaRefs>
-    <ds:schemaRef ds:uri="http://schemas.microsoft.com/office/2006/metadata/properties"/>
-    <ds:schemaRef ds:uri="http://schemas.microsoft.com/office/infopath/2007/PartnerControls"/>
-  </ds:schemaRefs>
-</ds:datastoreItem>
-</file>
-
 <file path=customXml/itemProps4.xml><?xml version="1.0" encoding="utf-8"?>
 <ds:datastoreItem xmlns:ds="http://schemas.openxmlformats.org/officeDocument/2006/customXml" ds:itemID="{6373580F-01AB-40F3-85FA-B84A30514CB5}">
   <ds:schemaRefs>

</xml_diff>